<commit_message>
Revise Chapter 7: apply language example formatting, update homework
- Convert all language examples from <em> to <foreign> with context-appropriate
  markers (<q><foreign> for inline, bare <foreign> for lists/tables)
- Fix homework exercise numbering to <em>Exercise N.</em> pattern (matches ch5-6)
- Convert homework labels to <paragraphs><title> block format
- Apply <foreign> formatting to homework language examples
- Add <foreign> to Common Labels table examples column
- Convert &quot; inline language mentions to <q><foreign> throughout
- Generate updated Chapter 07 Homework.docx
- Create Chapter 07 Answer Key.docx with complete solutions for all 15 exercises
- Create Homework 07 Overhead.docx (answer key formatted for classroom projection)
- Add scripts/generate_ch07_answer_key.py for answer key generation

Co-Authored-By: Claude Opus 4.6 <noreply@anthropic.com>
</commit_message>
<xml_diff>
--- a/Homework/Chapter 07 Answer Key.docx
+++ b/Homework/Chapter 07 Answer Key.docx
@@ -4,888 +4,3519 @@
   <w:body>
     <w:p>
       <w:pPr>
-        <w:pStyle w:val="Title"/>
+        <w:pStyle w:val="Heading1"/>
+        <w:spacing w:before="0" w:after="120"/>
       </w:pPr>
       <w:r>
-        <w:t>ANSWER KEY</w:t>
+        <w:rPr>
+          <w:sz w:val="32"/>
+        </w:rPr>
+        <w:t>Chapter 7: Introduction to Sentence Diagramming</w:t>
       </w:r>
     </w:p>
-    <w:p/>
     <w:p>
       <w:pPr>
-        <w:spacing w:before="240"/>
+        <w:pStyle w:val="Heading2"/>
+        <w:spacing w:before="0" w:after="240"/>
+      </w:pPr>
+      <w:r>
+        <w:rPr>
+          <w:sz w:val="28"/>
+        </w:rPr>
+        <w:t>Answer Key</w:t>
+      </w:r>
+    </w:p>
+    <w:p>
+      <w:pPr>
+        <w:pStyle w:val="Heading3"/>
+      </w:pPr>
+      <w:r>
+        <w:rPr>
+          <w:sz w:val="24"/>
+        </w:rPr>
+        <w:t>Part 1: Subject and Predicate Identification</w:t>
+      </w:r>
+    </w:p>
+    <w:p>
+      <w:pPr>
+        <w:spacing w:before="120" w:after="60"/>
       </w:pPr>
       <w:r>
         <w:rPr>
           <w:b/>
+          <w:sz w:val="24"/>
         </w:rPr>
-        <w:t>1. The curious students from the advanced chemistry class carefully examined the unusual compound.</w:t>
+        <w:t xml:space="preserve">Exercise 1. </w:t>
       </w:r>
-    </w:p>
-    <w:p>
       <w:r>
-        <w:t>Subject NP: The curious students from the advanced chemistry class</w:t>
-      </w:r>
-    </w:p>
-    <w:p>
-      <w:r>
-        <w:t>Head of subject NP: students</w:t>
-      </w:r>
-    </w:p>
-    <w:p>
-      <w:r>
-        <w:t>Predicate VP: carefully examined the unusual compound</w:t>
-      </w:r>
-    </w:p>
-    <w:p>
-      <w:r>
-        <w:t>Head of predicate VP: examined</w:t>
+        <w:rPr>
+          <w:i/>
+          <w:sz w:val="24"/>
+        </w:rPr>
+        <w:t>The curious students from the advanced chemistry class carefully examined the unusual compound.</w:t>
       </w:r>
     </w:p>
     <w:p>
       <w:pPr>
-        <w:spacing w:before="240"/>
+        <w:ind w:left="504"/>
+        <w:spacing w:before="0" w:after="40"/>
       </w:pPr>
       <w:r>
         <w:rPr>
           <w:b/>
+          <w:sz w:val="24"/>
         </w:rPr>
-        <w:t>2. My extremely talented older sister from Portland won the national competition.</w:t>
+        <w:t xml:space="preserve">Subject NP: </w:t>
       </w:r>
-    </w:p>
-    <w:p>
       <w:r>
-        <w:t>Subject NP: My extremely talented older sister from Portland</w:t>
-      </w:r>
-    </w:p>
-    <w:p>
-      <w:r>
-        <w:t>Head of subject NP: sister</w:t>
-      </w:r>
-    </w:p>
-    <w:p>
-      <w:r>
-        <w:t>Predicate VP: won the national competition</w:t>
-      </w:r>
-    </w:p>
-    <w:p>
-      <w:r>
-        <w:t>Head of predicate VP: won</w:t>
+        <w:rPr>
+          <w:i/>
+          <w:sz w:val="24"/>
+        </w:rPr>
+        <w:t>The curious students from the advanced chemistry class</w:t>
       </w:r>
     </w:p>
     <w:p>
       <w:pPr>
-        <w:spacing w:before="240"/>
+        <w:ind w:left="504"/>
+        <w:spacing w:before="0" w:after="40"/>
       </w:pPr>
       <w:r>
         <w:rPr>
           <w:b/>
+          <w:sz w:val="24"/>
         </w:rPr>
-        <w:t>3. Several angry protesters outside the courthouse demanded immediate action.</w:t>
+        <w:t xml:space="preserve">Head of subject NP: </w:t>
+      </w:r>
+      <w:r>
+        <w:rPr>
+          <w:i/>
+          <w:sz w:val="24"/>
+        </w:rPr>
+        <w:t>students</w:t>
       </w:r>
     </w:p>
     <w:p>
+      <w:pPr>
+        <w:ind w:left="504"/>
+        <w:spacing w:before="0" w:after="40"/>
+      </w:pPr>
       <w:r>
-        <w:t>Subject NP: Several angry protesters outside the courthouse</w:t>
+        <w:rPr>
+          <w:b/>
+          <w:sz w:val="24"/>
+        </w:rPr>
+        <w:t xml:space="preserve">Predicate VP: </w:t>
+      </w:r>
+      <w:r>
+        <w:rPr>
+          <w:i/>
+          <w:sz w:val="24"/>
+        </w:rPr>
+        <w:t>carefully examined the unusual compound</w:t>
       </w:r>
     </w:p>
     <w:p>
+      <w:pPr>
+        <w:ind w:left="504"/>
+        <w:spacing w:before="0" w:after="40"/>
+      </w:pPr>
       <w:r>
-        <w:t>Head of subject NP: protesters</w:t>
+        <w:rPr>
+          <w:b/>
+          <w:sz w:val="24"/>
+        </w:rPr>
+        <w:t xml:space="preserve">Head of predicate VP: </w:t>
+      </w:r>
+      <w:r>
+        <w:rPr>
+          <w:i/>
+          <w:sz w:val="24"/>
+        </w:rPr>
+        <w:t>examined</w:t>
       </w:r>
     </w:p>
     <w:p>
+      <w:pPr>
+        <w:spacing w:before="120" w:after="60"/>
+      </w:pPr>
       <w:r>
-        <w:t>Predicate VP: demanded immediate action</w:t>
+        <w:rPr>
+          <w:b/>
+          <w:sz w:val="24"/>
+        </w:rPr>
+        <w:t xml:space="preserve">Exercise 2. </w:t>
+      </w:r>
+      <w:r>
+        <w:rPr>
+          <w:i/>
+          <w:sz w:val="24"/>
+        </w:rPr>
+        <w:t>My extremely talented older sister from Portland won the national competition.</w:t>
       </w:r>
     </w:p>
     <w:p>
+      <w:pPr>
+        <w:ind w:left="504"/>
+        <w:spacing w:before="0" w:after="40"/>
+      </w:pPr>
       <w:r>
-        <w:t>Head of predicate VP: demanded</w:t>
+        <w:rPr>
+          <w:b/>
+          <w:sz w:val="24"/>
+        </w:rPr>
+        <w:t xml:space="preserve">Subject NP: </w:t>
+      </w:r>
+      <w:r>
+        <w:rPr>
+          <w:i/>
+          <w:sz w:val="24"/>
+        </w:rPr>
+        <w:t>My extremely talented older sister from Portland</w:t>
       </w:r>
     </w:p>
-    <w:p/>
-    <w:p/>
     <w:p>
       <w:pPr>
-        <w:pStyle w:val="Heading1"/>
+        <w:ind w:left="504"/>
+        <w:spacing w:before="0" w:after="40"/>
       </w:pPr>
       <w:r>
+        <w:rPr>
+          <w:b/>
+          <w:sz w:val="24"/>
+        </w:rPr>
+        <w:t xml:space="preserve">Head of subject NP: </w:t>
+      </w:r>
+      <w:r>
+        <w:rPr>
+          <w:i/>
+          <w:sz w:val="24"/>
+        </w:rPr>
+        <w:t>sister</w:t>
+      </w:r>
+    </w:p>
+    <w:p>
+      <w:pPr>
+        <w:ind w:left="504"/>
+        <w:spacing w:before="0" w:after="40"/>
+      </w:pPr>
+      <w:r>
+        <w:rPr>
+          <w:b/>
+          <w:sz w:val="24"/>
+        </w:rPr>
+        <w:t xml:space="preserve">Predicate VP: </w:t>
+      </w:r>
+      <w:r>
+        <w:rPr>
+          <w:i/>
+          <w:sz w:val="24"/>
+        </w:rPr>
+        <w:t>won the national competition</w:t>
+      </w:r>
+    </w:p>
+    <w:p>
+      <w:pPr>
+        <w:ind w:left="504"/>
+        <w:spacing w:before="0" w:after="40"/>
+      </w:pPr>
+      <w:r>
+        <w:rPr>
+          <w:b/>
+          <w:sz w:val="24"/>
+        </w:rPr>
+        <w:t xml:space="preserve">Head of predicate VP: </w:t>
+      </w:r>
+      <w:r>
+        <w:rPr>
+          <w:i/>
+          <w:sz w:val="24"/>
+        </w:rPr>
+        <w:t>won</w:t>
+      </w:r>
+    </w:p>
+    <w:p>
+      <w:pPr>
+        <w:spacing w:before="120" w:after="60"/>
+      </w:pPr>
+      <w:r>
+        <w:rPr>
+          <w:b/>
+          <w:sz w:val="24"/>
+        </w:rPr>
+        <w:t xml:space="preserve">Exercise 3. </w:t>
+      </w:r>
+      <w:r>
+        <w:rPr>
+          <w:i/>
+          <w:sz w:val="24"/>
+        </w:rPr>
+        <w:t>Several angry protesters outside the courthouse demanded immediate action.</w:t>
+      </w:r>
+    </w:p>
+    <w:p>
+      <w:pPr>
+        <w:ind w:left="504"/>
+        <w:spacing w:before="0" w:after="40"/>
+      </w:pPr>
+      <w:r>
+        <w:rPr>
+          <w:b/>
+          <w:sz w:val="24"/>
+        </w:rPr>
+        <w:t xml:space="preserve">Subject NP: </w:t>
+      </w:r>
+      <w:r>
+        <w:rPr>
+          <w:i/>
+          <w:sz w:val="24"/>
+        </w:rPr>
+        <w:t>Several angry protesters outside the courthouse</w:t>
+      </w:r>
+    </w:p>
+    <w:p>
+      <w:pPr>
+        <w:ind w:left="504"/>
+        <w:spacing w:before="0" w:after="40"/>
+      </w:pPr>
+      <w:r>
+        <w:rPr>
+          <w:b/>
+          <w:sz w:val="24"/>
+        </w:rPr>
+        <w:t xml:space="preserve">Head of subject NP: </w:t>
+      </w:r>
+      <w:r>
+        <w:rPr>
+          <w:i/>
+          <w:sz w:val="24"/>
+        </w:rPr>
+        <w:t>protesters</w:t>
+      </w:r>
+    </w:p>
+    <w:p>
+      <w:pPr>
+        <w:ind w:left="504"/>
+        <w:spacing w:before="0" w:after="40"/>
+      </w:pPr>
+      <w:r>
+        <w:rPr>
+          <w:b/>
+          <w:sz w:val="24"/>
+        </w:rPr>
+        <w:t xml:space="preserve">Predicate VP: </w:t>
+      </w:r>
+      <w:r>
+        <w:rPr>
+          <w:i/>
+          <w:sz w:val="24"/>
+        </w:rPr>
+        <w:t>demanded immediate action</w:t>
+      </w:r>
+    </w:p>
+    <w:p>
+      <w:pPr>
+        <w:ind w:left="504"/>
+        <w:spacing w:before="0" w:after="40"/>
+      </w:pPr>
+      <w:r>
+        <w:rPr>
+          <w:b/>
+          <w:sz w:val="24"/>
+        </w:rPr>
+        <w:t xml:space="preserve">Head of predicate VP: </w:t>
+      </w:r>
+      <w:r>
+        <w:rPr>
+          <w:i/>
+          <w:sz w:val="24"/>
+        </w:rPr>
+        <w:t>demanded</w:t>
+      </w:r>
+    </w:p>
+    <w:p>
+      <w:pPr>
+        <w:pStyle w:val="Heading3"/>
+      </w:pPr>
+      <w:r>
+        <w:rPr>
+          <w:sz w:val="24"/>
+        </w:rPr>
         <w:t>Part 2: Heads and Modifiers</w:t>
       </w:r>
     </w:p>
     <w:p>
       <w:pPr>
-        <w:spacing w:before="240"/>
+        <w:spacing w:before="120" w:after="60"/>
       </w:pPr>
       <w:r>
         <w:rPr>
           <w:b/>
+          <w:sz w:val="24"/>
         </w:rPr>
-        <w:t>4. my grandmother's beautiful antique wooden jewelry box</w:t>
+        <w:t xml:space="preserve">Exercise 4. </w:t>
+      </w:r>
+      <w:r>
+        <w:rPr>
+          <w:i/>
+          <w:sz w:val="24"/>
+        </w:rPr>
+        <w:t>my grandmother's beautiful antique wooden jewelry box</w:t>
       </w:r>
     </w:p>
     <w:p>
+      <w:pPr>
+        <w:ind w:left="504"/>
+        <w:spacing w:before="0" w:after="40"/>
+      </w:pPr>
       <w:r>
-        <w:t>Head: box</w:t>
+        <w:rPr>
+          <w:b/>
+          <w:sz w:val="24"/>
+        </w:rPr>
+        <w:t xml:space="preserve">Head: </w:t>
+      </w:r>
+      <w:r>
+        <w:rPr>
+          <w:i/>
+          <w:sz w:val="24"/>
+        </w:rPr>
+        <w:t>box</w:t>
       </w:r>
     </w:p>
     <w:p>
+      <w:pPr>
+        <w:ind w:left="504"/>
+        <w:spacing w:before="0" w:after="40"/>
+      </w:pPr>
       <w:r>
+        <w:rPr>
+          <w:b/>
+          <w:sz w:val="24"/>
+        </w:rPr>
         <w:t>Modifiers:</w:t>
       </w:r>
     </w:p>
     <w:p>
       <w:pPr>
         <w:pStyle w:val="ListBullet"/>
+        <w:ind w:left="1008"/>
+        <w:spacing w:before="0" w:after="20"/>
       </w:pPr>
       <w:r>
-        <w:t>my grandmother's — possessive determiner (or possessive NP)</w:t>
+        <w:rPr>
+          <w:sz w:val="24"/>
+        </w:rPr>
+        <w:t>my grandmother's — possessive determiner</w:t>
       </w:r>
     </w:p>
     <w:p>
       <w:pPr>
         <w:pStyle w:val="ListBullet"/>
+        <w:ind w:left="1008"/>
+        <w:spacing w:before="0" w:after="20"/>
       </w:pPr>
       <w:r>
+        <w:rPr>
+          <w:sz w:val="24"/>
+        </w:rPr>
         <w:t>beautiful — adjective</w:t>
       </w:r>
     </w:p>
     <w:p>
       <w:pPr>
         <w:pStyle w:val="ListBullet"/>
+        <w:ind w:left="1008"/>
+        <w:spacing w:before="0" w:after="20"/>
       </w:pPr>
       <w:r>
+        <w:rPr>
+          <w:sz w:val="24"/>
+        </w:rPr>
         <w:t>antique — adjective</w:t>
       </w:r>
     </w:p>
     <w:p>
       <w:pPr>
         <w:pStyle w:val="ListBullet"/>
+        <w:ind w:left="1008"/>
+        <w:spacing w:before="0" w:after="20"/>
       </w:pPr>
       <w:r>
+        <w:rPr>
+          <w:sz w:val="24"/>
+        </w:rPr>
         <w:t>wooden — adjective</w:t>
       </w:r>
     </w:p>
     <w:p>
       <w:pPr>
         <w:pStyle w:val="ListBullet"/>
+        <w:ind w:left="1008"/>
+        <w:spacing w:before="0" w:after="20"/>
       </w:pPr>
       <w:r>
+        <w:rPr>
+          <w:sz w:val="24"/>
+        </w:rPr>
         <w:t>jewelry — noun (functioning adjectivally)</w:t>
       </w:r>
     </w:p>
     <w:p>
       <w:pPr>
-        <w:spacing w:before="240"/>
+        <w:spacing w:before="120" w:after="60"/>
       </w:pPr>
       <w:r>
         <w:rPr>
           <w:b/>
+          <w:sz w:val="24"/>
         </w:rPr>
-        <w:t>5. extremely carefully</w:t>
+        <w:t xml:space="preserve">Exercise 5. </w:t>
+      </w:r>
+      <w:r>
+        <w:rPr>
+          <w:i/>
+          <w:sz w:val="24"/>
+        </w:rPr>
+        <w:t>extremely carefully</w:t>
       </w:r>
     </w:p>
     <w:p>
+      <w:pPr>
+        <w:ind w:left="504"/>
+        <w:spacing w:before="0" w:after="40"/>
+      </w:pPr>
       <w:r>
-        <w:t>Head: carefully (adverb)</w:t>
+        <w:rPr>
+          <w:b/>
+          <w:sz w:val="24"/>
+        </w:rPr>
+        <w:t xml:space="preserve">Head: </w:t>
+      </w:r>
+      <w:r>
+        <w:rPr>
+          <w:i/>
+          <w:sz w:val="24"/>
+        </w:rPr>
+        <w:t>carefully</w:t>
       </w:r>
     </w:p>
     <w:p>
+      <w:pPr>
+        <w:ind w:left="504"/>
+        <w:spacing w:before="0" w:after="40"/>
+      </w:pPr>
       <w:r>
+        <w:rPr>
+          <w:b/>
+          <w:sz w:val="24"/>
+        </w:rPr>
         <w:t>Modifiers:</w:t>
       </w:r>
     </w:p>
     <w:p>
       <w:pPr>
         <w:pStyle w:val="ListBullet"/>
+        <w:ind w:left="1008"/>
+        <w:spacing w:before="0" w:after="20"/>
       </w:pPr>
       <w:r>
+        <w:rPr>
+          <w:sz w:val="24"/>
+        </w:rPr>
         <w:t>extremely — adverb (degree modifier)</w:t>
       </w:r>
     </w:p>
     <w:p>
       <w:pPr>
-        <w:spacing w:before="240"/>
+        <w:spacing w:before="120" w:after="60"/>
       </w:pPr>
       <w:r>
         <w:rPr>
           <w:b/>
+          <w:sz w:val="24"/>
         </w:rPr>
-        <w:t>6. quite proud of her remarkable achievement</w:t>
+        <w:t xml:space="preserve">Exercise 6. </w:t>
+      </w:r>
+      <w:r>
+        <w:rPr>
+          <w:i/>
+          <w:sz w:val="24"/>
+        </w:rPr>
+        <w:t>quite proud of her remarkable achievement</w:t>
       </w:r>
     </w:p>
     <w:p>
+      <w:pPr>
+        <w:ind w:left="504"/>
+        <w:spacing w:before="0" w:after="40"/>
+      </w:pPr>
       <w:r>
-        <w:t>Head: proud (adjective)</w:t>
+        <w:rPr>
+          <w:b/>
+          <w:sz w:val="24"/>
+        </w:rPr>
+        <w:t xml:space="preserve">Head: </w:t>
+      </w:r>
+      <w:r>
+        <w:rPr>
+          <w:i/>
+          <w:sz w:val="24"/>
+        </w:rPr>
+        <w:t>proud</w:t>
       </w:r>
     </w:p>
     <w:p>
+      <w:pPr>
+        <w:ind w:left="504"/>
+        <w:spacing w:before="0" w:after="40"/>
+      </w:pPr>
       <w:r>
+        <w:rPr>
+          <w:b/>
+          <w:sz w:val="24"/>
+        </w:rPr>
         <w:t>Modifiers:</w:t>
       </w:r>
     </w:p>
     <w:p>
       <w:pPr>
         <w:pStyle w:val="ListBullet"/>
+        <w:ind w:left="1008"/>
+        <w:spacing w:before="0" w:after="20"/>
       </w:pPr>
       <w:r>
-        <w:t>quite — adverb (degree modifier, pre-modifier)</w:t>
+        <w:rPr>
+          <w:sz w:val="24"/>
+        </w:rPr>
+        <w:t>quite — adverb (degree modifier)</w:t>
       </w:r>
     </w:p>
     <w:p>
       <w:pPr>
         <w:pStyle w:val="ListBullet"/>
+        <w:ind w:left="1008"/>
+        <w:spacing w:before="0" w:after="20"/>
       </w:pPr>
       <w:r>
-        <w:t>of her remarkable achievement — prepositional phrase (post-modifier)</w:t>
-      </w:r>
-    </w:p>
-    <w:p/>
-    <w:p/>
-    <w:p>
-      <w:pPr>
-        <w:pStyle w:val="Heading1"/>
-      </w:pPr>
-      <w:r>
-        <w:t>Part 3: Sentence Writing</w:t>
+        <w:rPr>
+          <w:sz w:val="24"/>
+        </w:rPr>
+        <w:t>of her remarkable achievement — prepositional phrase (complement of 'proud')</w:t>
       </w:r>
     </w:p>
     <w:p>
       <w:pPr>
-        <w:spacing w:before="240"/>
+        <w:pStyle w:val="Heading3"/>
+      </w:pPr>
+      <w:r>
+        <w:rPr>
+          <w:sz w:val="24"/>
+        </w:rPr>
+        <w:t>Part 3: Completing Sentence Tables</w:t>
+      </w:r>
+    </w:p>
+    <w:p>
+      <w:pPr>
+        <w:spacing w:before="120" w:after="60"/>
       </w:pPr>
       <w:r>
         <w:rPr>
           <w:b/>
+          <w:sz w:val="24"/>
         </w:rPr>
-        <w:t>7. Sentence with complex subject NP:</w:t>
+        <w:t xml:space="preserve">Exercise 7. </w:t>
+      </w:r>
+      <w:r>
+        <w:rPr>
+          <w:i/>
+          <w:sz w:val="24"/>
+        </w:rPr>
+        <w:t>Thunder rumbled.</w:t>
+      </w:r>
+    </w:p>
+    <w:tbl>
+      <w:tblPr>
+        <w:tblStyle w:val="TableGrid"/>
+        <w:tblW w:type="auto" w:w="0"/>
+        <w:tblLook w:firstColumn="1" w:firstRow="1" w:lastColumn="0" w:lastRow="0" w:noHBand="0" w:noVBand="1" w:val="04A0"/>
+      </w:tblPr>
+      <w:tblGrid>
+        <w:gridCol w:w="2880"/>
+        <w:gridCol w:w="2880"/>
+        <w:gridCol w:w="2880"/>
+      </w:tblGrid>
+      <w:tr>
+        <w:tc>
+          <w:tcPr>
+            <w:tcW w:type="dxa" w:w="2880"/>
+          </w:tcPr>
+          <w:p>
+            <w:pPr>
+              <w:jc w:val="center"/>
+            </w:pPr>
+            <w:r>
+              <w:rPr>
+                <w:b/>
+                <w:sz w:val="22"/>
+              </w:rPr>
+              <w:t>Role</w:t>
+            </w:r>
+          </w:p>
+        </w:tc>
+        <w:tc>
+          <w:tcPr>
+            <w:tcW w:type="dxa" w:w="2880"/>
+          </w:tcPr>
+          <w:p>
+            <w:pPr>
+              <w:jc w:val="center"/>
+            </w:pPr>
+            <w:r>
+              <w:rPr>
+                <w:b/>
+                <w:sz w:val="22"/>
+              </w:rPr>
+              <w:t>Subject</w:t>
+            </w:r>
+          </w:p>
+        </w:tc>
+        <w:tc>
+          <w:tcPr>
+            <w:tcW w:type="dxa" w:w="2880"/>
+          </w:tcPr>
+          <w:p>
+            <w:pPr>
+              <w:jc w:val="center"/>
+            </w:pPr>
+            <w:r>
+              <w:rPr>
+                <w:b/>
+                <w:sz w:val="22"/>
+              </w:rPr>
+              <w:t>Predicate</w:t>
+            </w:r>
+          </w:p>
+        </w:tc>
+      </w:tr>
+      <w:tr>
+        <w:tc>
+          <w:tcPr>
+            <w:tcW w:type="dxa" w:w="2880"/>
+          </w:tcPr>
+          <w:p>
+            <w:pPr>
+              <w:jc w:val="center"/>
+            </w:pPr>
+            <w:r>
+              <w:rPr>
+                <w:sz w:val="22"/>
+              </w:rPr>
+              <w:t>Phrase</w:t>
+            </w:r>
+          </w:p>
+        </w:tc>
+        <w:tc>
+          <w:tcPr>
+            <w:tcW w:type="dxa" w:w="2880"/>
+          </w:tcPr>
+          <w:p>
+            <w:pPr>
+              <w:jc w:val="center"/>
+            </w:pPr>
+            <w:r>
+              <w:rPr>
+                <w:sz w:val="22"/>
+              </w:rPr>
+              <w:t>NP</w:t>
+            </w:r>
+          </w:p>
+        </w:tc>
+        <w:tc>
+          <w:tcPr>
+            <w:tcW w:type="dxa" w:w="2880"/>
+          </w:tcPr>
+          <w:p>
+            <w:pPr>
+              <w:jc w:val="center"/>
+            </w:pPr>
+            <w:r>
+              <w:rPr>
+                <w:sz w:val="22"/>
+              </w:rPr>
+              <w:t>MVP</w:t>
+            </w:r>
+          </w:p>
+        </w:tc>
+      </w:tr>
+      <w:tr>
+        <w:tc>
+          <w:tcPr>
+            <w:tcW w:type="dxa" w:w="2880"/>
+          </w:tcPr>
+          <w:p>
+            <w:pPr>
+              <w:jc w:val="center"/>
+            </w:pPr>
+            <w:r>
+              <w:rPr>
+                <w:sz w:val="22"/>
+              </w:rPr>
+              <w:t>Word</w:t>
+            </w:r>
+          </w:p>
+        </w:tc>
+        <w:tc>
+          <w:tcPr>
+            <w:tcW w:type="dxa" w:w="2880"/>
+          </w:tcPr>
+          <w:p>
+            <w:pPr>
+              <w:jc w:val="center"/>
+            </w:pPr>
+            <w:r>
+              <w:rPr>
+                <w:sz w:val="22"/>
+              </w:rPr>
+              <w:t>Thunder</w:t>
+            </w:r>
+          </w:p>
+        </w:tc>
+        <w:tc>
+          <w:tcPr>
+            <w:tcW w:type="dxa" w:w="2880"/>
+          </w:tcPr>
+          <w:p>
+            <w:pPr>
+              <w:jc w:val="center"/>
+            </w:pPr>
+            <w:r>
+              <w:rPr>
+                <w:sz w:val="22"/>
+              </w:rPr>
+              <w:t>rumbled</w:t>
+            </w:r>
+          </w:p>
+        </w:tc>
+      </w:tr>
+      <w:tr>
+        <w:tc>
+          <w:tcPr>
+            <w:tcW w:type="dxa" w:w="2880"/>
+          </w:tcPr>
+          <w:p>
+            <w:pPr>
+              <w:jc w:val="center"/>
+            </w:pPr>
+            <w:r>
+              <w:rPr>
+                <w:sz w:val="22"/>
+              </w:rPr>
+              <w:t>POS</w:t>
+            </w:r>
+          </w:p>
+        </w:tc>
+        <w:tc>
+          <w:tcPr>
+            <w:tcW w:type="dxa" w:w="2880"/>
+          </w:tcPr>
+          <w:p>
+            <w:pPr>
+              <w:jc w:val="center"/>
+            </w:pPr>
+            <w:r>
+              <w:rPr>
+                <w:sz w:val="22"/>
+              </w:rPr>
+              <w:t>N</w:t>
+            </w:r>
+          </w:p>
+        </w:tc>
+        <w:tc>
+          <w:tcPr>
+            <w:tcW w:type="dxa" w:w="2880"/>
+          </w:tcPr>
+          <w:p>
+            <w:pPr>
+              <w:jc w:val="center"/>
+            </w:pPr>
+            <w:r>
+              <w:rPr>
+                <w:sz w:val="22"/>
+              </w:rPr>
+              <w:t>V</w:t>
+            </w:r>
+          </w:p>
+        </w:tc>
+      </w:tr>
+    </w:tbl>
+    <w:p>
+      <w:pPr>
+        <w:spacing w:before="120" w:after="60"/>
+      </w:pPr>
+      <w:r>
+        <w:rPr>
+          <w:b/>
+          <w:sz w:val="24"/>
+        </w:rPr>
+        <w:t xml:space="preserve">Exercise 8. </w:t>
+      </w:r>
+      <w:r>
+        <w:rPr>
+          <w:i/>
+          <w:sz w:val="24"/>
+        </w:rPr>
+        <w:t>The old man sat quietly.</w:t>
+      </w:r>
+    </w:p>
+    <w:tbl>
+      <w:tblPr>
+        <w:tblStyle w:val="TableGrid"/>
+        <w:tblW w:type="auto" w:w="0"/>
+        <w:tblLook w:firstColumn="1" w:firstRow="1" w:lastColumn="0" w:lastRow="0" w:noHBand="0" w:noVBand="1" w:val="04A0"/>
+      </w:tblPr>
+      <w:tblGrid>
+        <w:gridCol w:w="1440"/>
+        <w:gridCol w:w="1440"/>
+        <w:gridCol w:w="1440"/>
+        <w:gridCol w:w="1440"/>
+        <w:gridCol w:w="1440"/>
+        <w:gridCol w:w="1440"/>
+      </w:tblGrid>
+      <w:tr>
+        <w:tc>
+          <w:tcPr>
+            <w:tcW w:type="dxa" w:w="1440"/>
+          </w:tcPr>
+          <w:p>
+            <w:pPr>
+              <w:jc w:val="center"/>
+            </w:pPr>
+            <w:r>
+              <w:rPr>
+                <w:b/>
+                <w:sz w:val="22"/>
+              </w:rPr>
+              <w:t>Role</w:t>
+            </w:r>
+          </w:p>
+        </w:tc>
+        <w:tc>
+          <w:tcPr>
+            <w:tcW w:type="dxa" w:w="1440"/>
+          </w:tcPr>
+          <w:p>
+            <w:pPr>
+              <w:jc w:val="center"/>
+            </w:pPr>
+            <w:r>
+              <w:rPr>
+                <w:b/>
+                <w:sz w:val="22"/>
+              </w:rPr>
+              <w:t>Subject</w:t>
+            </w:r>
+          </w:p>
+        </w:tc>
+        <w:tc>
+          <w:tcPr>
+            <w:tcW w:type="dxa" w:w="1440"/>
+          </w:tcPr>
+          <w:p>
+            <w:pPr>
+              <w:jc w:val="center"/>
+            </w:pPr>
+            <w:r>
+              <w:rPr>
+                <w:b/>
+                <w:sz w:val="22"/>
+              </w:rPr>
+            </w:r>
+          </w:p>
+        </w:tc>
+        <w:tc>
+          <w:tcPr>
+            <w:tcW w:type="dxa" w:w="1440"/>
+          </w:tcPr>
+          <w:p>
+            <w:pPr>
+              <w:jc w:val="center"/>
+            </w:pPr>
+            <w:r>
+              <w:rPr>
+                <w:b/>
+                <w:sz w:val="22"/>
+              </w:rPr>
+            </w:r>
+          </w:p>
+        </w:tc>
+        <w:tc>
+          <w:tcPr>
+            <w:tcW w:type="dxa" w:w="1440"/>
+          </w:tcPr>
+          <w:p>
+            <w:pPr>
+              <w:jc w:val="center"/>
+            </w:pPr>
+            <w:r>
+              <w:rPr>
+                <w:b/>
+                <w:sz w:val="22"/>
+              </w:rPr>
+              <w:t>Predicate</w:t>
+            </w:r>
+          </w:p>
+        </w:tc>
+        <w:tc>
+          <w:tcPr>
+            <w:tcW w:type="dxa" w:w="1440"/>
+          </w:tcPr>
+          <w:p>
+            <w:pPr>
+              <w:jc w:val="center"/>
+            </w:pPr>
+            <w:r>
+              <w:rPr>
+                <w:b/>
+                <w:sz w:val="22"/>
+              </w:rPr>
+            </w:r>
+          </w:p>
+        </w:tc>
+      </w:tr>
+      <w:tr>
+        <w:tc>
+          <w:tcPr>
+            <w:tcW w:type="dxa" w:w="1440"/>
+          </w:tcPr>
+          <w:p>
+            <w:pPr>
+              <w:jc w:val="center"/>
+            </w:pPr>
+            <w:r>
+              <w:rPr>
+                <w:sz w:val="22"/>
+              </w:rPr>
+              <w:t>Phrase</w:t>
+            </w:r>
+          </w:p>
+        </w:tc>
+        <w:tc>
+          <w:tcPr>
+            <w:tcW w:type="dxa" w:w="1440"/>
+          </w:tcPr>
+          <w:p>
+            <w:pPr>
+              <w:jc w:val="center"/>
+            </w:pPr>
+            <w:r>
+              <w:rPr>
+                <w:sz w:val="22"/>
+              </w:rPr>
+              <w:t>NP</w:t>
+            </w:r>
+          </w:p>
+        </w:tc>
+        <w:tc>
+          <w:tcPr>
+            <w:tcW w:type="dxa" w:w="1440"/>
+          </w:tcPr>
+          <w:p>
+            <w:pPr>
+              <w:jc w:val="center"/>
+            </w:pPr>
+            <w:r>
+              <w:rPr>
+                <w:sz w:val="22"/>
+              </w:rPr>
+            </w:r>
+          </w:p>
+        </w:tc>
+        <w:tc>
+          <w:tcPr>
+            <w:tcW w:type="dxa" w:w="1440"/>
+          </w:tcPr>
+          <w:p>
+            <w:pPr>
+              <w:jc w:val="center"/>
+            </w:pPr>
+            <w:r>
+              <w:rPr>
+                <w:sz w:val="22"/>
+              </w:rPr>
+            </w:r>
+          </w:p>
+        </w:tc>
+        <w:tc>
+          <w:tcPr>
+            <w:tcW w:type="dxa" w:w="1440"/>
+          </w:tcPr>
+          <w:p>
+            <w:pPr>
+              <w:jc w:val="center"/>
+            </w:pPr>
+            <w:r>
+              <w:rPr>
+                <w:sz w:val="22"/>
+              </w:rPr>
+              <w:t>MVP</w:t>
+            </w:r>
+          </w:p>
+        </w:tc>
+        <w:tc>
+          <w:tcPr>
+            <w:tcW w:type="dxa" w:w="1440"/>
+          </w:tcPr>
+          <w:p>
+            <w:pPr>
+              <w:jc w:val="center"/>
+            </w:pPr>
+            <w:r>
+              <w:rPr>
+                <w:sz w:val="22"/>
+              </w:rPr>
+              <w:t>ADVP</w:t>
+            </w:r>
+          </w:p>
+        </w:tc>
+      </w:tr>
+      <w:tr>
+        <w:tc>
+          <w:tcPr>
+            <w:tcW w:type="dxa" w:w="1440"/>
+          </w:tcPr>
+          <w:p>
+            <w:pPr>
+              <w:jc w:val="center"/>
+            </w:pPr>
+            <w:r>
+              <w:rPr>
+                <w:sz w:val="22"/>
+              </w:rPr>
+              <w:t>Word</w:t>
+            </w:r>
+          </w:p>
+        </w:tc>
+        <w:tc>
+          <w:tcPr>
+            <w:tcW w:type="dxa" w:w="1440"/>
+          </w:tcPr>
+          <w:p>
+            <w:pPr>
+              <w:jc w:val="center"/>
+            </w:pPr>
+            <w:r>
+              <w:rPr>
+                <w:sz w:val="22"/>
+              </w:rPr>
+              <w:t>The</w:t>
+            </w:r>
+          </w:p>
+        </w:tc>
+        <w:tc>
+          <w:tcPr>
+            <w:tcW w:type="dxa" w:w="1440"/>
+          </w:tcPr>
+          <w:p>
+            <w:pPr>
+              <w:jc w:val="center"/>
+            </w:pPr>
+            <w:r>
+              <w:rPr>
+                <w:sz w:val="22"/>
+              </w:rPr>
+              <w:t>old</w:t>
+            </w:r>
+          </w:p>
+        </w:tc>
+        <w:tc>
+          <w:tcPr>
+            <w:tcW w:type="dxa" w:w="1440"/>
+          </w:tcPr>
+          <w:p>
+            <w:pPr>
+              <w:jc w:val="center"/>
+            </w:pPr>
+            <w:r>
+              <w:rPr>
+                <w:sz w:val="22"/>
+              </w:rPr>
+              <w:t>man</w:t>
+            </w:r>
+          </w:p>
+        </w:tc>
+        <w:tc>
+          <w:tcPr>
+            <w:tcW w:type="dxa" w:w="1440"/>
+          </w:tcPr>
+          <w:p>
+            <w:pPr>
+              <w:jc w:val="center"/>
+            </w:pPr>
+            <w:r>
+              <w:rPr>
+                <w:sz w:val="22"/>
+              </w:rPr>
+              <w:t>sat</w:t>
+            </w:r>
+          </w:p>
+        </w:tc>
+        <w:tc>
+          <w:tcPr>
+            <w:tcW w:type="dxa" w:w="1440"/>
+          </w:tcPr>
+          <w:p>
+            <w:pPr>
+              <w:jc w:val="center"/>
+            </w:pPr>
+            <w:r>
+              <w:rPr>
+                <w:sz w:val="22"/>
+              </w:rPr>
+              <w:t>quietly</w:t>
+            </w:r>
+          </w:p>
+        </w:tc>
+      </w:tr>
+      <w:tr>
+        <w:tc>
+          <w:tcPr>
+            <w:tcW w:type="dxa" w:w="1440"/>
+          </w:tcPr>
+          <w:p>
+            <w:pPr>
+              <w:jc w:val="center"/>
+            </w:pPr>
+            <w:r>
+              <w:rPr>
+                <w:sz w:val="22"/>
+              </w:rPr>
+              <w:t>POS</w:t>
+            </w:r>
+          </w:p>
+        </w:tc>
+        <w:tc>
+          <w:tcPr>
+            <w:tcW w:type="dxa" w:w="1440"/>
+          </w:tcPr>
+          <w:p>
+            <w:pPr>
+              <w:jc w:val="center"/>
+            </w:pPr>
+            <w:r>
+              <w:rPr>
+                <w:sz w:val="22"/>
+              </w:rPr>
+              <w:t>DET</w:t>
+            </w:r>
+          </w:p>
+        </w:tc>
+        <w:tc>
+          <w:tcPr>
+            <w:tcW w:type="dxa" w:w="1440"/>
+          </w:tcPr>
+          <w:p>
+            <w:pPr>
+              <w:jc w:val="center"/>
+            </w:pPr>
+            <w:r>
+              <w:rPr>
+                <w:sz w:val="22"/>
+              </w:rPr>
+              <w:t>ADJ</w:t>
+            </w:r>
+          </w:p>
+        </w:tc>
+        <w:tc>
+          <w:tcPr>
+            <w:tcW w:type="dxa" w:w="1440"/>
+          </w:tcPr>
+          <w:p>
+            <w:pPr>
+              <w:jc w:val="center"/>
+            </w:pPr>
+            <w:r>
+              <w:rPr>
+                <w:sz w:val="22"/>
+              </w:rPr>
+              <w:t>N</w:t>
+            </w:r>
+          </w:p>
+        </w:tc>
+        <w:tc>
+          <w:tcPr>
+            <w:tcW w:type="dxa" w:w="1440"/>
+          </w:tcPr>
+          <w:p>
+            <w:pPr>
+              <w:jc w:val="center"/>
+            </w:pPr>
+            <w:r>
+              <w:rPr>
+                <w:sz w:val="22"/>
+              </w:rPr>
+              <w:t>V</w:t>
+            </w:r>
+          </w:p>
+        </w:tc>
+        <w:tc>
+          <w:tcPr>
+            <w:tcW w:type="dxa" w:w="1440"/>
+          </w:tcPr>
+          <w:p>
+            <w:pPr>
+              <w:jc w:val="center"/>
+            </w:pPr>
+            <w:r>
+              <w:rPr>
+                <w:sz w:val="22"/>
+              </w:rPr>
+              <w:t>ADV</w:t>
+            </w:r>
+          </w:p>
+        </w:tc>
+      </w:tr>
+    </w:tbl>
+    <w:p>
+      <w:pPr>
+        <w:spacing w:before="120" w:after="60"/>
+      </w:pPr>
+      <w:r>
+        <w:rPr>
+          <w:b/>
+          <w:sz w:val="24"/>
+        </w:rPr>
+        <w:t xml:space="preserve">Exercise 9. </w:t>
+      </w:r>
+      <w:r>
+        <w:rPr>
+          <w:i/>
+          <w:sz w:val="24"/>
+        </w:rPr>
+        <w:t>The cat chased the mouse.</w:t>
+      </w:r>
+    </w:p>
+    <w:tbl>
+      <w:tblPr>
+        <w:tblStyle w:val="TableGrid"/>
+        <w:tblW w:type="auto" w:w="0"/>
+        <w:tblLook w:firstColumn="1" w:firstRow="1" w:lastColumn="0" w:lastRow="0" w:noHBand="0" w:noVBand="1" w:val="04A0"/>
+      </w:tblPr>
+      <w:tblGrid>
+        <w:gridCol w:w="1440"/>
+        <w:gridCol w:w="1440"/>
+        <w:gridCol w:w="1440"/>
+        <w:gridCol w:w="1440"/>
+        <w:gridCol w:w="1440"/>
+        <w:gridCol w:w="1440"/>
+      </w:tblGrid>
+      <w:tr>
+        <w:tc>
+          <w:tcPr>
+            <w:tcW w:type="dxa" w:w="1440"/>
+          </w:tcPr>
+          <w:p>
+            <w:pPr>
+              <w:jc w:val="center"/>
+            </w:pPr>
+            <w:r>
+              <w:rPr>
+                <w:b/>
+                <w:sz w:val="22"/>
+              </w:rPr>
+              <w:t>Role</w:t>
+            </w:r>
+          </w:p>
+        </w:tc>
+        <w:tc>
+          <w:tcPr>
+            <w:tcW w:type="dxa" w:w="1440"/>
+          </w:tcPr>
+          <w:p>
+            <w:pPr>
+              <w:jc w:val="center"/>
+            </w:pPr>
+            <w:r>
+              <w:rPr>
+                <w:b/>
+                <w:sz w:val="22"/>
+              </w:rPr>
+              <w:t>Subject</w:t>
+            </w:r>
+          </w:p>
+        </w:tc>
+        <w:tc>
+          <w:tcPr>
+            <w:tcW w:type="dxa" w:w="1440"/>
+          </w:tcPr>
+          <w:p>
+            <w:pPr>
+              <w:jc w:val="center"/>
+            </w:pPr>
+            <w:r>
+              <w:rPr>
+                <w:b/>
+                <w:sz w:val="22"/>
+              </w:rPr>
+            </w:r>
+          </w:p>
+        </w:tc>
+        <w:tc>
+          <w:tcPr>
+            <w:tcW w:type="dxa" w:w="1440"/>
+          </w:tcPr>
+          <w:p>
+            <w:pPr>
+              <w:jc w:val="center"/>
+            </w:pPr>
+            <w:r>
+              <w:rPr>
+                <w:b/>
+                <w:sz w:val="22"/>
+              </w:rPr>
+              <w:t>Predicate</w:t>
+            </w:r>
+          </w:p>
+        </w:tc>
+        <w:tc>
+          <w:tcPr>
+            <w:tcW w:type="dxa" w:w="1440"/>
+          </w:tcPr>
+          <w:p>
+            <w:pPr>
+              <w:jc w:val="center"/>
+            </w:pPr>
+            <w:r>
+              <w:rPr>
+                <w:b/>
+                <w:sz w:val="22"/>
+              </w:rPr>
+            </w:r>
+          </w:p>
+        </w:tc>
+        <w:tc>
+          <w:tcPr>
+            <w:tcW w:type="dxa" w:w="1440"/>
+          </w:tcPr>
+          <w:p>
+            <w:pPr>
+              <w:jc w:val="center"/>
+            </w:pPr>
+            <w:r>
+              <w:rPr>
+                <w:b/>
+                <w:sz w:val="22"/>
+              </w:rPr>
+            </w:r>
+          </w:p>
+        </w:tc>
+      </w:tr>
+      <w:tr>
+        <w:tc>
+          <w:tcPr>
+            <w:tcW w:type="dxa" w:w="1440"/>
+          </w:tcPr>
+          <w:p>
+            <w:pPr>
+              <w:jc w:val="center"/>
+            </w:pPr>
+            <w:r>
+              <w:rPr>
+                <w:sz w:val="22"/>
+              </w:rPr>
+              <w:t>Phrase</w:t>
+            </w:r>
+          </w:p>
+        </w:tc>
+        <w:tc>
+          <w:tcPr>
+            <w:tcW w:type="dxa" w:w="1440"/>
+          </w:tcPr>
+          <w:p>
+            <w:pPr>
+              <w:jc w:val="center"/>
+            </w:pPr>
+            <w:r>
+              <w:rPr>
+                <w:sz w:val="22"/>
+              </w:rPr>
+              <w:t>NP</w:t>
+            </w:r>
+          </w:p>
+        </w:tc>
+        <w:tc>
+          <w:tcPr>
+            <w:tcW w:type="dxa" w:w="1440"/>
+          </w:tcPr>
+          <w:p>
+            <w:pPr>
+              <w:jc w:val="center"/>
+            </w:pPr>
+            <w:r>
+              <w:rPr>
+                <w:sz w:val="22"/>
+              </w:rPr>
+            </w:r>
+          </w:p>
+        </w:tc>
+        <w:tc>
+          <w:tcPr>
+            <w:tcW w:type="dxa" w:w="1440"/>
+          </w:tcPr>
+          <w:p>
+            <w:pPr>
+              <w:jc w:val="center"/>
+            </w:pPr>
+            <w:r>
+              <w:rPr>
+                <w:sz w:val="22"/>
+              </w:rPr>
+              <w:t>MVP</w:t>
+            </w:r>
+          </w:p>
+        </w:tc>
+        <w:tc>
+          <w:tcPr>
+            <w:tcW w:type="dxa" w:w="1440"/>
+          </w:tcPr>
+          <w:p>
+            <w:pPr>
+              <w:jc w:val="center"/>
+            </w:pPr>
+            <w:r>
+              <w:rPr>
+                <w:sz w:val="22"/>
+              </w:rPr>
+              <w:t>NP</w:t>
+            </w:r>
+          </w:p>
+        </w:tc>
+        <w:tc>
+          <w:tcPr>
+            <w:tcW w:type="dxa" w:w="1440"/>
+          </w:tcPr>
+          <w:p>
+            <w:pPr>
+              <w:jc w:val="center"/>
+            </w:pPr>
+            <w:r>
+              <w:rPr>
+                <w:sz w:val="22"/>
+              </w:rPr>
+            </w:r>
+          </w:p>
+        </w:tc>
+      </w:tr>
+      <w:tr>
+        <w:tc>
+          <w:tcPr>
+            <w:tcW w:type="dxa" w:w="1440"/>
+          </w:tcPr>
+          <w:p>
+            <w:pPr>
+              <w:jc w:val="center"/>
+            </w:pPr>
+            <w:r>
+              <w:rPr>
+                <w:sz w:val="22"/>
+              </w:rPr>
+              <w:t>Word</w:t>
+            </w:r>
+          </w:p>
+        </w:tc>
+        <w:tc>
+          <w:tcPr>
+            <w:tcW w:type="dxa" w:w="1440"/>
+          </w:tcPr>
+          <w:p>
+            <w:pPr>
+              <w:jc w:val="center"/>
+            </w:pPr>
+            <w:r>
+              <w:rPr>
+                <w:sz w:val="22"/>
+              </w:rPr>
+              <w:t>The</w:t>
+            </w:r>
+          </w:p>
+        </w:tc>
+        <w:tc>
+          <w:tcPr>
+            <w:tcW w:type="dxa" w:w="1440"/>
+          </w:tcPr>
+          <w:p>
+            <w:pPr>
+              <w:jc w:val="center"/>
+            </w:pPr>
+            <w:r>
+              <w:rPr>
+                <w:sz w:val="22"/>
+              </w:rPr>
+              <w:t>cat</w:t>
+            </w:r>
+          </w:p>
+        </w:tc>
+        <w:tc>
+          <w:tcPr>
+            <w:tcW w:type="dxa" w:w="1440"/>
+          </w:tcPr>
+          <w:p>
+            <w:pPr>
+              <w:jc w:val="center"/>
+            </w:pPr>
+            <w:r>
+              <w:rPr>
+                <w:sz w:val="22"/>
+              </w:rPr>
+              <w:t>chased</w:t>
+            </w:r>
+          </w:p>
+        </w:tc>
+        <w:tc>
+          <w:tcPr>
+            <w:tcW w:type="dxa" w:w="1440"/>
+          </w:tcPr>
+          <w:p>
+            <w:pPr>
+              <w:jc w:val="center"/>
+            </w:pPr>
+            <w:r>
+              <w:rPr>
+                <w:sz w:val="22"/>
+              </w:rPr>
+              <w:t>the</w:t>
+            </w:r>
+          </w:p>
+        </w:tc>
+        <w:tc>
+          <w:tcPr>
+            <w:tcW w:type="dxa" w:w="1440"/>
+          </w:tcPr>
+          <w:p>
+            <w:pPr>
+              <w:jc w:val="center"/>
+            </w:pPr>
+            <w:r>
+              <w:rPr>
+                <w:sz w:val="22"/>
+              </w:rPr>
+              <w:t>mouse</w:t>
+            </w:r>
+          </w:p>
+        </w:tc>
+      </w:tr>
+      <w:tr>
+        <w:tc>
+          <w:tcPr>
+            <w:tcW w:type="dxa" w:w="1440"/>
+          </w:tcPr>
+          <w:p>
+            <w:pPr>
+              <w:jc w:val="center"/>
+            </w:pPr>
+            <w:r>
+              <w:rPr>
+                <w:sz w:val="22"/>
+              </w:rPr>
+              <w:t>POS</w:t>
+            </w:r>
+          </w:p>
+        </w:tc>
+        <w:tc>
+          <w:tcPr>
+            <w:tcW w:type="dxa" w:w="1440"/>
+          </w:tcPr>
+          <w:p>
+            <w:pPr>
+              <w:jc w:val="center"/>
+            </w:pPr>
+            <w:r>
+              <w:rPr>
+                <w:sz w:val="22"/>
+              </w:rPr>
+              <w:t>DET</w:t>
+            </w:r>
+          </w:p>
+        </w:tc>
+        <w:tc>
+          <w:tcPr>
+            <w:tcW w:type="dxa" w:w="1440"/>
+          </w:tcPr>
+          <w:p>
+            <w:pPr>
+              <w:jc w:val="center"/>
+            </w:pPr>
+            <w:r>
+              <w:rPr>
+                <w:sz w:val="22"/>
+              </w:rPr>
+              <w:t>N</w:t>
+            </w:r>
+          </w:p>
+        </w:tc>
+        <w:tc>
+          <w:tcPr>
+            <w:tcW w:type="dxa" w:w="1440"/>
+          </w:tcPr>
+          <w:p>
+            <w:pPr>
+              <w:jc w:val="center"/>
+            </w:pPr>
+            <w:r>
+              <w:rPr>
+                <w:sz w:val="22"/>
+              </w:rPr>
+              <w:t>V</w:t>
+            </w:r>
+          </w:p>
+        </w:tc>
+        <w:tc>
+          <w:tcPr>
+            <w:tcW w:type="dxa" w:w="1440"/>
+          </w:tcPr>
+          <w:p>
+            <w:pPr>
+              <w:jc w:val="center"/>
+            </w:pPr>
+            <w:r>
+              <w:rPr>
+                <w:sz w:val="22"/>
+              </w:rPr>
+              <w:t>DET</w:t>
+            </w:r>
+          </w:p>
+        </w:tc>
+        <w:tc>
+          <w:tcPr>
+            <w:tcW w:type="dxa" w:w="1440"/>
+          </w:tcPr>
+          <w:p>
+            <w:pPr>
+              <w:jc w:val="center"/>
+            </w:pPr>
+            <w:r>
+              <w:rPr>
+                <w:sz w:val="22"/>
+              </w:rPr>
+              <w:t>N</w:t>
+            </w:r>
+          </w:p>
+        </w:tc>
+      </w:tr>
+    </w:tbl>
+    <w:p>
+      <w:pPr>
+        <w:pStyle w:val="Heading3"/>
+      </w:pPr>
+      <w:r>
+        <w:rPr>
+          <w:sz w:val="24"/>
+        </w:rPr>
+        <w:t>Part 4: Completing Diagrams and Tables</w:t>
       </w:r>
     </w:p>
     <w:p>
+      <w:pPr>
+        <w:spacing w:before="120" w:after="60"/>
+      </w:pPr>
       <w:r>
-        <w:t>Example: The ambitious young researcher from the university discovered a breakthrough.</w:t>
+        <w:rPr>
+          <w:b/>
+          <w:sz w:val="24"/>
+        </w:rPr>
+        <w:t xml:space="preserve">Exercise 10. </w:t>
+      </w:r>
+      <w:r>
+        <w:rPr>
+          <w:i/>
+          <w:sz w:val="24"/>
+        </w:rPr>
+        <w:t>The dog barked loudly.</w:t>
       </w:r>
     </w:p>
     <w:p>
+      <w:pPr>
+        <w:ind w:left="504"/>
+        <w:spacing w:before="0" w:after="60"/>
+      </w:pPr>
       <w:r>
-        <w:t>Subject NP breakdown: Det (The) + Adj (ambitious) + Adj (young) + N head (researcher) + PP (from the university)</w:t>
+        <w:rPr>
+          <w:b/>
+          <w:sz w:val="24"/>
+        </w:rPr>
+        <w:t xml:space="preserve">Bracket notation: </w:t>
+      </w:r>
+      <w:r>
+        <w:rPr>
+          <w:rFonts w:ascii="Consolas" w:hAnsi="Consolas"/>
+          <w:sz w:val="22"/>
+        </w:rPr>
+        <w:t>[S [NP [DET The] [N dog]] [VP [V barked] [ADVP [ADV loudly]]]]</w:t>
+      </w:r>
+    </w:p>
+    <w:tbl>
+      <w:tblPr>
+        <w:tblStyle w:val="TableGrid"/>
+        <w:tblW w:type="auto" w:w="0"/>
+        <w:tblLook w:firstColumn="1" w:firstRow="1" w:lastColumn="0" w:lastRow="0" w:noHBand="0" w:noVBand="1" w:val="04A0"/>
+      </w:tblPr>
+      <w:tblGrid>
+        <w:gridCol w:w="1728"/>
+        <w:gridCol w:w="1728"/>
+        <w:gridCol w:w="1728"/>
+        <w:gridCol w:w="1728"/>
+        <w:gridCol w:w="1728"/>
+      </w:tblGrid>
+      <w:tr>
+        <w:tc>
+          <w:tcPr>
+            <w:tcW w:type="dxa" w:w="1728"/>
+          </w:tcPr>
+          <w:p>
+            <w:pPr>
+              <w:jc w:val="center"/>
+            </w:pPr>
+            <w:r>
+              <w:rPr>
+                <w:b/>
+                <w:sz w:val="22"/>
+              </w:rPr>
+              <w:t>Role</w:t>
+            </w:r>
+          </w:p>
+        </w:tc>
+        <w:tc>
+          <w:tcPr>
+            <w:tcW w:type="dxa" w:w="1728"/>
+          </w:tcPr>
+          <w:p>
+            <w:pPr>
+              <w:jc w:val="center"/>
+            </w:pPr>
+            <w:r>
+              <w:rPr>
+                <w:b/>
+                <w:sz w:val="22"/>
+              </w:rPr>
+              <w:t>Subject</w:t>
+            </w:r>
+          </w:p>
+        </w:tc>
+        <w:tc>
+          <w:tcPr>
+            <w:tcW w:type="dxa" w:w="1728"/>
+          </w:tcPr>
+          <w:p>
+            <w:pPr>
+              <w:jc w:val="center"/>
+            </w:pPr>
+            <w:r>
+              <w:rPr>
+                <w:b/>
+                <w:sz w:val="22"/>
+              </w:rPr>
+            </w:r>
+          </w:p>
+        </w:tc>
+        <w:tc>
+          <w:tcPr>
+            <w:tcW w:type="dxa" w:w="1728"/>
+          </w:tcPr>
+          <w:p>
+            <w:pPr>
+              <w:jc w:val="center"/>
+            </w:pPr>
+            <w:r>
+              <w:rPr>
+                <w:b/>
+                <w:sz w:val="22"/>
+              </w:rPr>
+              <w:t>Predicate</w:t>
+            </w:r>
+          </w:p>
+        </w:tc>
+        <w:tc>
+          <w:tcPr>
+            <w:tcW w:type="dxa" w:w="1728"/>
+          </w:tcPr>
+          <w:p>
+            <w:pPr>
+              <w:jc w:val="center"/>
+            </w:pPr>
+            <w:r>
+              <w:rPr>
+                <w:b/>
+                <w:sz w:val="22"/>
+              </w:rPr>
+            </w:r>
+          </w:p>
+        </w:tc>
+      </w:tr>
+      <w:tr>
+        <w:tc>
+          <w:tcPr>
+            <w:tcW w:type="dxa" w:w="1728"/>
+          </w:tcPr>
+          <w:p>
+            <w:pPr>
+              <w:jc w:val="center"/>
+            </w:pPr>
+            <w:r>
+              <w:rPr>
+                <w:sz w:val="22"/>
+              </w:rPr>
+              <w:t>Phrase</w:t>
+            </w:r>
+          </w:p>
+        </w:tc>
+        <w:tc>
+          <w:tcPr>
+            <w:tcW w:type="dxa" w:w="1728"/>
+          </w:tcPr>
+          <w:p>
+            <w:pPr>
+              <w:jc w:val="center"/>
+            </w:pPr>
+            <w:r>
+              <w:rPr>
+                <w:sz w:val="22"/>
+              </w:rPr>
+              <w:t>NP</w:t>
+            </w:r>
+          </w:p>
+        </w:tc>
+        <w:tc>
+          <w:tcPr>
+            <w:tcW w:type="dxa" w:w="1728"/>
+          </w:tcPr>
+          <w:p>
+            <w:pPr>
+              <w:jc w:val="center"/>
+            </w:pPr>
+            <w:r>
+              <w:rPr>
+                <w:sz w:val="22"/>
+              </w:rPr>
+            </w:r>
+          </w:p>
+        </w:tc>
+        <w:tc>
+          <w:tcPr>
+            <w:tcW w:type="dxa" w:w="1728"/>
+          </w:tcPr>
+          <w:p>
+            <w:pPr>
+              <w:jc w:val="center"/>
+            </w:pPr>
+            <w:r>
+              <w:rPr>
+                <w:sz w:val="22"/>
+              </w:rPr>
+              <w:t>MVP</w:t>
+            </w:r>
+          </w:p>
+        </w:tc>
+        <w:tc>
+          <w:tcPr>
+            <w:tcW w:type="dxa" w:w="1728"/>
+          </w:tcPr>
+          <w:p>
+            <w:pPr>
+              <w:jc w:val="center"/>
+            </w:pPr>
+            <w:r>
+              <w:rPr>
+                <w:sz w:val="22"/>
+              </w:rPr>
+              <w:t>ADVP</w:t>
+            </w:r>
+          </w:p>
+        </w:tc>
+      </w:tr>
+      <w:tr>
+        <w:tc>
+          <w:tcPr>
+            <w:tcW w:type="dxa" w:w="1728"/>
+          </w:tcPr>
+          <w:p>
+            <w:pPr>
+              <w:jc w:val="center"/>
+            </w:pPr>
+            <w:r>
+              <w:rPr>
+                <w:sz w:val="22"/>
+              </w:rPr>
+              <w:t>Word</w:t>
+            </w:r>
+          </w:p>
+        </w:tc>
+        <w:tc>
+          <w:tcPr>
+            <w:tcW w:type="dxa" w:w="1728"/>
+          </w:tcPr>
+          <w:p>
+            <w:pPr>
+              <w:jc w:val="center"/>
+            </w:pPr>
+            <w:r>
+              <w:rPr>
+                <w:sz w:val="22"/>
+              </w:rPr>
+              <w:t>The</w:t>
+            </w:r>
+          </w:p>
+        </w:tc>
+        <w:tc>
+          <w:tcPr>
+            <w:tcW w:type="dxa" w:w="1728"/>
+          </w:tcPr>
+          <w:p>
+            <w:pPr>
+              <w:jc w:val="center"/>
+            </w:pPr>
+            <w:r>
+              <w:rPr>
+                <w:sz w:val="22"/>
+              </w:rPr>
+              <w:t>dog</w:t>
+            </w:r>
+          </w:p>
+        </w:tc>
+        <w:tc>
+          <w:tcPr>
+            <w:tcW w:type="dxa" w:w="1728"/>
+          </w:tcPr>
+          <w:p>
+            <w:pPr>
+              <w:jc w:val="center"/>
+            </w:pPr>
+            <w:r>
+              <w:rPr>
+                <w:sz w:val="22"/>
+              </w:rPr>
+              <w:t>barked</w:t>
+            </w:r>
+          </w:p>
+        </w:tc>
+        <w:tc>
+          <w:tcPr>
+            <w:tcW w:type="dxa" w:w="1728"/>
+          </w:tcPr>
+          <w:p>
+            <w:pPr>
+              <w:jc w:val="center"/>
+            </w:pPr>
+            <w:r>
+              <w:rPr>
+                <w:sz w:val="22"/>
+              </w:rPr>
+              <w:t>loudly</w:t>
+            </w:r>
+          </w:p>
+        </w:tc>
+      </w:tr>
+      <w:tr>
+        <w:tc>
+          <w:tcPr>
+            <w:tcW w:type="dxa" w:w="1728"/>
+          </w:tcPr>
+          <w:p>
+            <w:pPr>
+              <w:jc w:val="center"/>
+            </w:pPr>
+            <w:r>
+              <w:rPr>
+                <w:sz w:val="22"/>
+              </w:rPr>
+              <w:t>POS</w:t>
+            </w:r>
+          </w:p>
+        </w:tc>
+        <w:tc>
+          <w:tcPr>
+            <w:tcW w:type="dxa" w:w="1728"/>
+          </w:tcPr>
+          <w:p>
+            <w:pPr>
+              <w:jc w:val="center"/>
+            </w:pPr>
+            <w:r>
+              <w:rPr>
+                <w:sz w:val="22"/>
+              </w:rPr>
+              <w:t>DET</w:t>
+            </w:r>
+          </w:p>
+        </w:tc>
+        <w:tc>
+          <w:tcPr>
+            <w:tcW w:type="dxa" w:w="1728"/>
+          </w:tcPr>
+          <w:p>
+            <w:pPr>
+              <w:jc w:val="center"/>
+            </w:pPr>
+            <w:r>
+              <w:rPr>
+                <w:sz w:val="22"/>
+              </w:rPr>
+              <w:t>N</w:t>
+            </w:r>
+          </w:p>
+        </w:tc>
+        <w:tc>
+          <w:tcPr>
+            <w:tcW w:type="dxa" w:w="1728"/>
+          </w:tcPr>
+          <w:p>
+            <w:pPr>
+              <w:jc w:val="center"/>
+            </w:pPr>
+            <w:r>
+              <w:rPr>
+                <w:sz w:val="22"/>
+              </w:rPr>
+              <w:t>V</w:t>
+            </w:r>
+          </w:p>
+        </w:tc>
+        <w:tc>
+          <w:tcPr>
+            <w:tcW w:type="dxa" w:w="1728"/>
+          </w:tcPr>
+          <w:p>
+            <w:pPr>
+              <w:jc w:val="center"/>
+            </w:pPr>
+            <w:r>
+              <w:rPr>
+                <w:sz w:val="22"/>
+              </w:rPr>
+              <w:t>ADV</w:t>
+            </w:r>
+          </w:p>
+        </w:tc>
+      </w:tr>
+    </w:tbl>
+    <w:p>
+      <w:pPr>
+        <w:spacing w:before="120" w:after="60"/>
+      </w:pPr>
+      <w:r>
+        <w:rPr>
+          <w:b/>
+          <w:sz w:val="24"/>
+        </w:rPr>
+        <w:t xml:space="preserve">Exercise 11. </w:t>
+      </w:r>
+      <w:r>
+        <w:rPr>
+          <w:i/>
+          <w:sz w:val="24"/>
+        </w:rPr>
+        <w:t>The talented student from Ohio won the award.</w:t>
       </w:r>
     </w:p>
     <w:p>
+      <w:pPr>
+        <w:ind w:left="504"/>
+        <w:spacing w:before="0" w:after="60"/>
+      </w:pPr>
       <w:r>
-        <w:t>Other acceptable examples:</w:t>
+        <w:rPr>
+          <w:b/>
+          <w:sz w:val="24"/>
+        </w:rPr>
+        <w:t xml:space="preserve">Bracket notation: </w:t>
+      </w:r>
+      <w:r>
+        <w:rPr>
+          <w:rFonts w:ascii="Consolas" w:hAnsi="Consolas"/>
+          <w:sz w:val="22"/>
+        </w:rPr>
+        <w:t>[S [NP [DET The] [ADJP [ADJ talented]] [N student] [PP [PREP from] [NP [N Ohio]]]] [VP [V won] [NP [DET the] [N award]]]]</w:t>
+      </w:r>
+    </w:p>
+    <w:tbl>
+      <w:tblPr>
+        <w:tblStyle w:val="TableGrid"/>
+        <w:tblW w:type="auto" w:w="0"/>
+        <w:tblLook w:firstColumn="1" w:firstRow="1" w:lastColumn="0" w:lastRow="0" w:noHBand="0" w:noVBand="1" w:val="04A0"/>
+      </w:tblPr>
+      <w:tblGrid>
+        <w:gridCol w:w="960"/>
+        <w:gridCol w:w="960"/>
+        <w:gridCol w:w="960"/>
+        <w:gridCol w:w="960"/>
+        <w:gridCol w:w="960"/>
+        <w:gridCol w:w="960"/>
+        <w:gridCol w:w="960"/>
+        <w:gridCol w:w="960"/>
+        <w:gridCol w:w="960"/>
+      </w:tblGrid>
+      <w:tr>
+        <w:tc>
+          <w:tcPr>
+            <w:tcW w:type="dxa" w:w="960"/>
+          </w:tcPr>
+          <w:p>
+            <w:pPr>
+              <w:jc w:val="center"/>
+            </w:pPr>
+            <w:r>
+              <w:rPr>
+                <w:b/>
+                <w:sz w:val="22"/>
+              </w:rPr>
+              <w:t>Role</w:t>
+            </w:r>
+          </w:p>
+        </w:tc>
+        <w:tc>
+          <w:tcPr>
+            <w:tcW w:type="dxa" w:w="960"/>
+          </w:tcPr>
+          <w:p>
+            <w:pPr>
+              <w:jc w:val="center"/>
+            </w:pPr>
+            <w:r>
+              <w:rPr>
+                <w:b/>
+                <w:sz w:val="22"/>
+              </w:rPr>
+              <w:t>Subject</w:t>
+            </w:r>
+          </w:p>
+        </w:tc>
+        <w:tc>
+          <w:tcPr>
+            <w:tcW w:type="dxa" w:w="960"/>
+          </w:tcPr>
+          <w:p>
+            <w:pPr>
+              <w:jc w:val="center"/>
+            </w:pPr>
+            <w:r>
+              <w:rPr>
+                <w:b/>
+                <w:sz w:val="22"/>
+              </w:rPr>
+            </w:r>
+          </w:p>
+        </w:tc>
+        <w:tc>
+          <w:tcPr>
+            <w:tcW w:type="dxa" w:w="960"/>
+          </w:tcPr>
+          <w:p>
+            <w:pPr>
+              <w:jc w:val="center"/>
+            </w:pPr>
+            <w:r>
+              <w:rPr>
+                <w:b/>
+                <w:sz w:val="22"/>
+              </w:rPr>
+            </w:r>
+          </w:p>
+        </w:tc>
+        <w:tc>
+          <w:tcPr>
+            <w:tcW w:type="dxa" w:w="960"/>
+          </w:tcPr>
+          <w:p>
+            <w:pPr>
+              <w:jc w:val="center"/>
+            </w:pPr>
+            <w:r>
+              <w:rPr>
+                <w:b/>
+                <w:sz w:val="22"/>
+              </w:rPr>
+            </w:r>
+          </w:p>
+        </w:tc>
+        <w:tc>
+          <w:tcPr>
+            <w:tcW w:type="dxa" w:w="960"/>
+          </w:tcPr>
+          <w:p>
+            <w:pPr>
+              <w:jc w:val="center"/>
+            </w:pPr>
+            <w:r>
+              <w:rPr>
+                <w:b/>
+                <w:sz w:val="22"/>
+              </w:rPr>
+            </w:r>
+          </w:p>
+        </w:tc>
+        <w:tc>
+          <w:tcPr>
+            <w:tcW w:type="dxa" w:w="960"/>
+          </w:tcPr>
+          <w:p>
+            <w:pPr>
+              <w:jc w:val="center"/>
+            </w:pPr>
+            <w:r>
+              <w:rPr>
+                <w:b/>
+                <w:sz w:val="22"/>
+              </w:rPr>
+              <w:t>Predicate</w:t>
+            </w:r>
+          </w:p>
+        </w:tc>
+        <w:tc>
+          <w:tcPr>
+            <w:tcW w:type="dxa" w:w="960"/>
+          </w:tcPr>
+          <w:p>
+            <w:pPr>
+              <w:jc w:val="center"/>
+            </w:pPr>
+            <w:r>
+              <w:rPr>
+                <w:b/>
+                <w:sz w:val="22"/>
+              </w:rPr>
+            </w:r>
+          </w:p>
+        </w:tc>
+        <w:tc>
+          <w:tcPr>
+            <w:tcW w:type="dxa" w:w="960"/>
+          </w:tcPr>
+          <w:p>
+            <w:pPr>
+              <w:jc w:val="center"/>
+            </w:pPr>
+            <w:r>
+              <w:rPr>
+                <w:b/>
+                <w:sz w:val="22"/>
+              </w:rPr>
+            </w:r>
+          </w:p>
+        </w:tc>
+      </w:tr>
+      <w:tr>
+        <w:tc>
+          <w:tcPr>
+            <w:tcW w:type="dxa" w:w="960"/>
+          </w:tcPr>
+          <w:p>
+            <w:pPr>
+              <w:jc w:val="center"/>
+            </w:pPr>
+            <w:r>
+              <w:rPr>
+                <w:sz w:val="22"/>
+              </w:rPr>
+              <w:t>Phrase</w:t>
+            </w:r>
+          </w:p>
+        </w:tc>
+        <w:tc>
+          <w:tcPr>
+            <w:tcW w:type="dxa" w:w="960"/>
+          </w:tcPr>
+          <w:p>
+            <w:pPr>
+              <w:jc w:val="center"/>
+            </w:pPr>
+            <w:r>
+              <w:rPr>
+                <w:sz w:val="22"/>
+              </w:rPr>
+              <w:t>NP</w:t>
+            </w:r>
+          </w:p>
+        </w:tc>
+        <w:tc>
+          <w:tcPr>
+            <w:tcW w:type="dxa" w:w="960"/>
+          </w:tcPr>
+          <w:p>
+            <w:pPr>
+              <w:jc w:val="center"/>
+            </w:pPr>
+            <w:r>
+              <w:rPr>
+                <w:sz w:val="22"/>
+              </w:rPr>
+            </w:r>
+          </w:p>
+        </w:tc>
+        <w:tc>
+          <w:tcPr>
+            <w:tcW w:type="dxa" w:w="960"/>
+          </w:tcPr>
+          <w:p>
+            <w:pPr>
+              <w:jc w:val="center"/>
+            </w:pPr>
+            <w:r>
+              <w:rPr>
+                <w:sz w:val="22"/>
+              </w:rPr>
+            </w:r>
+          </w:p>
+        </w:tc>
+        <w:tc>
+          <w:tcPr>
+            <w:tcW w:type="dxa" w:w="960"/>
+          </w:tcPr>
+          <w:p>
+            <w:pPr>
+              <w:jc w:val="center"/>
+            </w:pPr>
+            <w:r>
+              <w:rPr>
+                <w:sz w:val="22"/>
+              </w:rPr>
+              <w:t>PP</w:t>
+            </w:r>
+          </w:p>
+        </w:tc>
+        <w:tc>
+          <w:tcPr>
+            <w:tcW w:type="dxa" w:w="960"/>
+          </w:tcPr>
+          <w:p>
+            <w:pPr>
+              <w:jc w:val="center"/>
+            </w:pPr>
+            <w:r>
+              <w:rPr>
+                <w:sz w:val="22"/>
+              </w:rPr>
+            </w:r>
+          </w:p>
+        </w:tc>
+        <w:tc>
+          <w:tcPr>
+            <w:tcW w:type="dxa" w:w="960"/>
+          </w:tcPr>
+          <w:p>
+            <w:pPr>
+              <w:jc w:val="center"/>
+            </w:pPr>
+            <w:r>
+              <w:rPr>
+                <w:sz w:val="22"/>
+              </w:rPr>
+              <w:t>MVP</w:t>
+            </w:r>
+          </w:p>
+        </w:tc>
+        <w:tc>
+          <w:tcPr>
+            <w:tcW w:type="dxa" w:w="960"/>
+          </w:tcPr>
+          <w:p>
+            <w:pPr>
+              <w:jc w:val="center"/>
+            </w:pPr>
+            <w:r>
+              <w:rPr>
+                <w:sz w:val="22"/>
+              </w:rPr>
+              <w:t>NP</w:t>
+            </w:r>
+          </w:p>
+        </w:tc>
+        <w:tc>
+          <w:tcPr>
+            <w:tcW w:type="dxa" w:w="960"/>
+          </w:tcPr>
+          <w:p>
+            <w:pPr>
+              <w:jc w:val="center"/>
+            </w:pPr>
+            <w:r>
+              <w:rPr>
+                <w:sz w:val="22"/>
+              </w:rPr>
+            </w:r>
+          </w:p>
+        </w:tc>
+      </w:tr>
+      <w:tr>
+        <w:tc>
+          <w:tcPr>
+            <w:tcW w:type="dxa" w:w="960"/>
+          </w:tcPr>
+          <w:p>
+            <w:pPr>
+              <w:jc w:val="center"/>
+            </w:pPr>
+            <w:r>
+              <w:rPr>
+                <w:sz w:val="22"/>
+              </w:rPr>
+              <w:t>Word</w:t>
+            </w:r>
+          </w:p>
+        </w:tc>
+        <w:tc>
+          <w:tcPr>
+            <w:tcW w:type="dxa" w:w="960"/>
+          </w:tcPr>
+          <w:p>
+            <w:pPr>
+              <w:jc w:val="center"/>
+            </w:pPr>
+            <w:r>
+              <w:rPr>
+                <w:sz w:val="22"/>
+              </w:rPr>
+              <w:t>The</w:t>
+            </w:r>
+          </w:p>
+        </w:tc>
+        <w:tc>
+          <w:tcPr>
+            <w:tcW w:type="dxa" w:w="960"/>
+          </w:tcPr>
+          <w:p>
+            <w:pPr>
+              <w:jc w:val="center"/>
+            </w:pPr>
+            <w:r>
+              <w:rPr>
+                <w:sz w:val="22"/>
+              </w:rPr>
+              <w:t>talented</w:t>
+            </w:r>
+          </w:p>
+        </w:tc>
+        <w:tc>
+          <w:tcPr>
+            <w:tcW w:type="dxa" w:w="960"/>
+          </w:tcPr>
+          <w:p>
+            <w:pPr>
+              <w:jc w:val="center"/>
+            </w:pPr>
+            <w:r>
+              <w:rPr>
+                <w:sz w:val="22"/>
+              </w:rPr>
+              <w:t>student</w:t>
+            </w:r>
+          </w:p>
+        </w:tc>
+        <w:tc>
+          <w:tcPr>
+            <w:tcW w:type="dxa" w:w="960"/>
+          </w:tcPr>
+          <w:p>
+            <w:pPr>
+              <w:jc w:val="center"/>
+            </w:pPr>
+            <w:r>
+              <w:rPr>
+                <w:sz w:val="22"/>
+              </w:rPr>
+              <w:t>from</w:t>
+            </w:r>
+          </w:p>
+        </w:tc>
+        <w:tc>
+          <w:tcPr>
+            <w:tcW w:type="dxa" w:w="960"/>
+          </w:tcPr>
+          <w:p>
+            <w:pPr>
+              <w:jc w:val="center"/>
+            </w:pPr>
+            <w:r>
+              <w:rPr>
+                <w:sz w:val="22"/>
+              </w:rPr>
+              <w:t>Ohio</w:t>
+            </w:r>
+          </w:p>
+        </w:tc>
+        <w:tc>
+          <w:tcPr>
+            <w:tcW w:type="dxa" w:w="960"/>
+          </w:tcPr>
+          <w:p>
+            <w:pPr>
+              <w:jc w:val="center"/>
+            </w:pPr>
+            <w:r>
+              <w:rPr>
+                <w:sz w:val="22"/>
+              </w:rPr>
+              <w:t>won</w:t>
+            </w:r>
+          </w:p>
+        </w:tc>
+        <w:tc>
+          <w:tcPr>
+            <w:tcW w:type="dxa" w:w="960"/>
+          </w:tcPr>
+          <w:p>
+            <w:pPr>
+              <w:jc w:val="center"/>
+            </w:pPr>
+            <w:r>
+              <w:rPr>
+                <w:sz w:val="22"/>
+              </w:rPr>
+              <w:t>the</w:t>
+            </w:r>
+          </w:p>
+        </w:tc>
+        <w:tc>
+          <w:tcPr>
+            <w:tcW w:type="dxa" w:w="960"/>
+          </w:tcPr>
+          <w:p>
+            <w:pPr>
+              <w:jc w:val="center"/>
+            </w:pPr>
+            <w:r>
+              <w:rPr>
+                <w:sz w:val="22"/>
+              </w:rPr>
+              <w:t>award</w:t>
+            </w:r>
+          </w:p>
+        </w:tc>
+      </w:tr>
+      <w:tr>
+        <w:tc>
+          <w:tcPr>
+            <w:tcW w:type="dxa" w:w="960"/>
+          </w:tcPr>
+          <w:p>
+            <w:pPr>
+              <w:jc w:val="center"/>
+            </w:pPr>
+            <w:r>
+              <w:rPr>
+                <w:sz w:val="22"/>
+              </w:rPr>
+              <w:t>POS</w:t>
+            </w:r>
+          </w:p>
+        </w:tc>
+        <w:tc>
+          <w:tcPr>
+            <w:tcW w:type="dxa" w:w="960"/>
+          </w:tcPr>
+          <w:p>
+            <w:pPr>
+              <w:jc w:val="center"/>
+            </w:pPr>
+            <w:r>
+              <w:rPr>
+                <w:sz w:val="22"/>
+              </w:rPr>
+              <w:t>DET</w:t>
+            </w:r>
+          </w:p>
+        </w:tc>
+        <w:tc>
+          <w:tcPr>
+            <w:tcW w:type="dxa" w:w="960"/>
+          </w:tcPr>
+          <w:p>
+            <w:pPr>
+              <w:jc w:val="center"/>
+            </w:pPr>
+            <w:r>
+              <w:rPr>
+                <w:sz w:val="22"/>
+              </w:rPr>
+              <w:t>ADJ</w:t>
+            </w:r>
+          </w:p>
+        </w:tc>
+        <w:tc>
+          <w:tcPr>
+            <w:tcW w:type="dxa" w:w="960"/>
+          </w:tcPr>
+          <w:p>
+            <w:pPr>
+              <w:jc w:val="center"/>
+            </w:pPr>
+            <w:r>
+              <w:rPr>
+                <w:sz w:val="22"/>
+              </w:rPr>
+              <w:t>N</w:t>
+            </w:r>
+          </w:p>
+        </w:tc>
+        <w:tc>
+          <w:tcPr>
+            <w:tcW w:type="dxa" w:w="960"/>
+          </w:tcPr>
+          <w:p>
+            <w:pPr>
+              <w:jc w:val="center"/>
+            </w:pPr>
+            <w:r>
+              <w:rPr>
+                <w:sz w:val="22"/>
+              </w:rPr>
+              <w:t>PREP</w:t>
+            </w:r>
+          </w:p>
+        </w:tc>
+        <w:tc>
+          <w:tcPr>
+            <w:tcW w:type="dxa" w:w="960"/>
+          </w:tcPr>
+          <w:p>
+            <w:pPr>
+              <w:jc w:val="center"/>
+            </w:pPr>
+            <w:r>
+              <w:rPr>
+                <w:sz w:val="22"/>
+              </w:rPr>
+              <w:t>N</w:t>
+            </w:r>
+          </w:p>
+        </w:tc>
+        <w:tc>
+          <w:tcPr>
+            <w:tcW w:type="dxa" w:w="960"/>
+          </w:tcPr>
+          <w:p>
+            <w:pPr>
+              <w:jc w:val="center"/>
+            </w:pPr>
+            <w:r>
+              <w:rPr>
+                <w:sz w:val="22"/>
+              </w:rPr>
+              <w:t>V</w:t>
+            </w:r>
+          </w:p>
+        </w:tc>
+        <w:tc>
+          <w:tcPr>
+            <w:tcW w:type="dxa" w:w="960"/>
+          </w:tcPr>
+          <w:p>
+            <w:pPr>
+              <w:jc w:val="center"/>
+            </w:pPr>
+            <w:r>
+              <w:rPr>
+                <w:sz w:val="22"/>
+              </w:rPr>
+              <w:t>DET</w:t>
+            </w:r>
+          </w:p>
+        </w:tc>
+        <w:tc>
+          <w:tcPr>
+            <w:tcW w:type="dxa" w:w="960"/>
+          </w:tcPr>
+          <w:p>
+            <w:pPr>
+              <w:jc w:val="center"/>
+            </w:pPr>
+            <w:r>
+              <w:rPr>
+                <w:sz w:val="22"/>
+              </w:rPr>
+              <w:t>N</w:t>
+            </w:r>
+          </w:p>
+        </w:tc>
+      </w:tr>
+    </w:tbl>
+    <w:p>
+      <w:pPr>
+        <w:spacing w:before="120" w:after="60"/>
+      </w:pPr>
+      <w:r>
+        <w:rPr>
+          <w:b/>
+          <w:sz w:val="24"/>
+        </w:rPr>
+        <w:t xml:space="preserve">Exercise 12. </w:t>
+      </w:r>
+      <w:r>
+        <w:rPr>
+          <w:i/>
+          <w:sz w:val="24"/>
+        </w:rPr>
+        <w:t>She carefully read the interesting book.</w:t>
+      </w:r>
+    </w:p>
+    <w:p>
+      <w:pPr>
+        <w:ind w:left="504"/>
+        <w:spacing w:before="0" w:after="60"/>
+      </w:pPr>
+      <w:r>
+        <w:rPr>
+          <w:b/>
+          <w:sz w:val="24"/>
+        </w:rPr>
+        <w:t xml:space="preserve">Bracket notation: </w:t>
+      </w:r>
+      <w:r>
+        <w:rPr>
+          <w:rFonts w:ascii="Consolas" w:hAnsi="Consolas"/>
+          <w:sz w:val="22"/>
+        </w:rPr>
+        <w:t>[S [NP [PRON She]] [VP [ADVP [ADV carefully]] [V read] [NP [DET the] [ADJP [ADJ interesting]] [N book]]]]</w:t>
+      </w:r>
+    </w:p>
+    <w:tbl>
+      <w:tblPr>
+        <w:tblStyle w:val="TableGrid"/>
+        <w:tblW w:type="auto" w:w="0"/>
+        <w:tblLook w:firstColumn="1" w:firstRow="1" w:lastColumn="0" w:lastRow="0" w:noHBand="0" w:noVBand="1" w:val="04A0"/>
+      </w:tblPr>
+      <w:tblGrid>
+        <w:gridCol w:w="1234"/>
+        <w:gridCol w:w="1234"/>
+        <w:gridCol w:w="1234"/>
+        <w:gridCol w:w="1234"/>
+        <w:gridCol w:w="1234"/>
+        <w:gridCol w:w="1234"/>
+        <w:gridCol w:w="1234"/>
+      </w:tblGrid>
+      <w:tr>
+        <w:tc>
+          <w:tcPr>
+            <w:tcW w:type="dxa" w:w="1234"/>
+          </w:tcPr>
+          <w:p>
+            <w:pPr>
+              <w:jc w:val="center"/>
+            </w:pPr>
+            <w:r>
+              <w:rPr>
+                <w:b/>
+                <w:sz w:val="22"/>
+              </w:rPr>
+              <w:t>Role</w:t>
+            </w:r>
+          </w:p>
+        </w:tc>
+        <w:tc>
+          <w:tcPr>
+            <w:tcW w:type="dxa" w:w="1234"/>
+          </w:tcPr>
+          <w:p>
+            <w:pPr>
+              <w:jc w:val="center"/>
+            </w:pPr>
+            <w:r>
+              <w:rPr>
+                <w:b/>
+                <w:sz w:val="22"/>
+              </w:rPr>
+              <w:t>Subject</w:t>
+            </w:r>
+          </w:p>
+        </w:tc>
+        <w:tc>
+          <w:tcPr>
+            <w:tcW w:type="dxa" w:w="1234"/>
+          </w:tcPr>
+          <w:p>
+            <w:pPr>
+              <w:jc w:val="center"/>
+            </w:pPr>
+            <w:r>
+              <w:rPr>
+                <w:b/>
+                <w:sz w:val="22"/>
+              </w:rPr>
+              <w:t>Predicate</w:t>
+            </w:r>
+          </w:p>
+        </w:tc>
+        <w:tc>
+          <w:tcPr>
+            <w:tcW w:type="dxa" w:w="1234"/>
+          </w:tcPr>
+          <w:p>
+            <w:pPr>
+              <w:jc w:val="center"/>
+            </w:pPr>
+            <w:r>
+              <w:rPr>
+                <w:b/>
+                <w:sz w:val="22"/>
+              </w:rPr>
+            </w:r>
+          </w:p>
+        </w:tc>
+        <w:tc>
+          <w:tcPr>
+            <w:tcW w:type="dxa" w:w="1234"/>
+          </w:tcPr>
+          <w:p>
+            <w:pPr>
+              <w:jc w:val="center"/>
+            </w:pPr>
+            <w:r>
+              <w:rPr>
+                <w:b/>
+                <w:sz w:val="22"/>
+              </w:rPr>
+            </w:r>
+          </w:p>
+        </w:tc>
+        <w:tc>
+          <w:tcPr>
+            <w:tcW w:type="dxa" w:w="1234"/>
+          </w:tcPr>
+          <w:p>
+            <w:pPr>
+              <w:jc w:val="center"/>
+            </w:pPr>
+            <w:r>
+              <w:rPr>
+                <w:b/>
+                <w:sz w:val="22"/>
+              </w:rPr>
+            </w:r>
+          </w:p>
+        </w:tc>
+        <w:tc>
+          <w:tcPr>
+            <w:tcW w:type="dxa" w:w="1234"/>
+          </w:tcPr>
+          <w:p>
+            <w:pPr>
+              <w:jc w:val="center"/>
+            </w:pPr>
+            <w:r>
+              <w:rPr>
+                <w:b/>
+                <w:sz w:val="22"/>
+              </w:rPr>
+            </w:r>
+          </w:p>
+        </w:tc>
+      </w:tr>
+      <w:tr>
+        <w:tc>
+          <w:tcPr>
+            <w:tcW w:type="dxa" w:w="1234"/>
+          </w:tcPr>
+          <w:p>
+            <w:pPr>
+              <w:jc w:val="center"/>
+            </w:pPr>
+            <w:r>
+              <w:rPr>
+                <w:sz w:val="22"/>
+              </w:rPr>
+              <w:t>Phrase</w:t>
+            </w:r>
+          </w:p>
+        </w:tc>
+        <w:tc>
+          <w:tcPr>
+            <w:tcW w:type="dxa" w:w="1234"/>
+          </w:tcPr>
+          <w:p>
+            <w:pPr>
+              <w:jc w:val="center"/>
+            </w:pPr>
+            <w:r>
+              <w:rPr>
+                <w:sz w:val="22"/>
+              </w:rPr>
+              <w:t>NP</w:t>
+            </w:r>
+          </w:p>
+        </w:tc>
+        <w:tc>
+          <w:tcPr>
+            <w:tcW w:type="dxa" w:w="1234"/>
+          </w:tcPr>
+          <w:p>
+            <w:pPr>
+              <w:jc w:val="center"/>
+            </w:pPr>
+            <w:r>
+              <w:rPr>
+                <w:sz w:val="22"/>
+              </w:rPr>
+              <w:t>ADVP</w:t>
+            </w:r>
+          </w:p>
+        </w:tc>
+        <w:tc>
+          <w:tcPr>
+            <w:tcW w:type="dxa" w:w="1234"/>
+          </w:tcPr>
+          <w:p>
+            <w:pPr>
+              <w:jc w:val="center"/>
+            </w:pPr>
+            <w:r>
+              <w:rPr>
+                <w:sz w:val="22"/>
+              </w:rPr>
+              <w:t>MVP</w:t>
+            </w:r>
+          </w:p>
+        </w:tc>
+        <w:tc>
+          <w:tcPr>
+            <w:tcW w:type="dxa" w:w="1234"/>
+          </w:tcPr>
+          <w:p>
+            <w:pPr>
+              <w:jc w:val="center"/>
+            </w:pPr>
+            <w:r>
+              <w:rPr>
+                <w:sz w:val="22"/>
+              </w:rPr>
+              <w:t>NP</w:t>
+            </w:r>
+          </w:p>
+        </w:tc>
+        <w:tc>
+          <w:tcPr>
+            <w:tcW w:type="dxa" w:w="1234"/>
+          </w:tcPr>
+          <w:p>
+            <w:pPr>
+              <w:jc w:val="center"/>
+            </w:pPr>
+            <w:r>
+              <w:rPr>
+                <w:sz w:val="22"/>
+              </w:rPr>
+            </w:r>
+          </w:p>
+        </w:tc>
+        <w:tc>
+          <w:tcPr>
+            <w:tcW w:type="dxa" w:w="1234"/>
+          </w:tcPr>
+          <w:p>
+            <w:pPr>
+              <w:jc w:val="center"/>
+            </w:pPr>
+            <w:r>
+              <w:rPr>
+                <w:sz w:val="22"/>
+              </w:rPr>
+            </w:r>
+          </w:p>
+        </w:tc>
+      </w:tr>
+      <w:tr>
+        <w:tc>
+          <w:tcPr>
+            <w:tcW w:type="dxa" w:w="1234"/>
+          </w:tcPr>
+          <w:p>
+            <w:pPr>
+              <w:jc w:val="center"/>
+            </w:pPr>
+            <w:r>
+              <w:rPr>
+                <w:sz w:val="22"/>
+              </w:rPr>
+              <w:t>Word</w:t>
+            </w:r>
+          </w:p>
+        </w:tc>
+        <w:tc>
+          <w:tcPr>
+            <w:tcW w:type="dxa" w:w="1234"/>
+          </w:tcPr>
+          <w:p>
+            <w:pPr>
+              <w:jc w:val="center"/>
+            </w:pPr>
+            <w:r>
+              <w:rPr>
+                <w:sz w:val="22"/>
+              </w:rPr>
+              <w:t>She</w:t>
+            </w:r>
+          </w:p>
+        </w:tc>
+        <w:tc>
+          <w:tcPr>
+            <w:tcW w:type="dxa" w:w="1234"/>
+          </w:tcPr>
+          <w:p>
+            <w:pPr>
+              <w:jc w:val="center"/>
+            </w:pPr>
+            <w:r>
+              <w:rPr>
+                <w:sz w:val="22"/>
+              </w:rPr>
+              <w:t>carefully</w:t>
+            </w:r>
+          </w:p>
+        </w:tc>
+        <w:tc>
+          <w:tcPr>
+            <w:tcW w:type="dxa" w:w="1234"/>
+          </w:tcPr>
+          <w:p>
+            <w:pPr>
+              <w:jc w:val="center"/>
+            </w:pPr>
+            <w:r>
+              <w:rPr>
+                <w:sz w:val="22"/>
+              </w:rPr>
+              <w:t>read</w:t>
+            </w:r>
+          </w:p>
+        </w:tc>
+        <w:tc>
+          <w:tcPr>
+            <w:tcW w:type="dxa" w:w="1234"/>
+          </w:tcPr>
+          <w:p>
+            <w:pPr>
+              <w:jc w:val="center"/>
+            </w:pPr>
+            <w:r>
+              <w:rPr>
+                <w:sz w:val="22"/>
+              </w:rPr>
+              <w:t>the</w:t>
+            </w:r>
+          </w:p>
+        </w:tc>
+        <w:tc>
+          <w:tcPr>
+            <w:tcW w:type="dxa" w:w="1234"/>
+          </w:tcPr>
+          <w:p>
+            <w:pPr>
+              <w:jc w:val="center"/>
+            </w:pPr>
+            <w:r>
+              <w:rPr>
+                <w:sz w:val="22"/>
+              </w:rPr>
+              <w:t>interesting</w:t>
+            </w:r>
+          </w:p>
+        </w:tc>
+        <w:tc>
+          <w:tcPr>
+            <w:tcW w:type="dxa" w:w="1234"/>
+          </w:tcPr>
+          <w:p>
+            <w:pPr>
+              <w:jc w:val="center"/>
+            </w:pPr>
+            <w:r>
+              <w:rPr>
+                <w:sz w:val="22"/>
+              </w:rPr>
+              <w:t>book</w:t>
+            </w:r>
+          </w:p>
+        </w:tc>
+      </w:tr>
+      <w:tr>
+        <w:tc>
+          <w:tcPr>
+            <w:tcW w:type="dxa" w:w="1234"/>
+          </w:tcPr>
+          <w:p>
+            <w:pPr>
+              <w:jc w:val="center"/>
+            </w:pPr>
+            <w:r>
+              <w:rPr>
+                <w:sz w:val="22"/>
+              </w:rPr>
+              <w:t>POS</w:t>
+            </w:r>
+          </w:p>
+        </w:tc>
+        <w:tc>
+          <w:tcPr>
+            <w:tcW w:type="dxa" w:w="1234"/>
+          </w:tcPr>
+          <w:p>
+            <w:pPr>
+              <w:jc w:val="center"/>
+            </w:pPr>
+            <w:r>
+              <w:rPr>
+                <w:sz w:val="22"/>
+              </w:rPr>
+              <w:t>PRON</w:t>
+            </w:r>
+          </w:p>
+        </w:tc>
+        <w:tc>
+          <w:tcPr>
+            <w:tcW w:type="dxa" w:w="1234"/>
+          </w:tcPr>
+          <w:p>
+            <w:pPr>
+              <w:jc w:val="center"/>
+            </w:pPr>
+            <w:r>
+              <w:rPr>
+                <w:sz w:val="22"/>
+              </w:rPr>
+              <w:t>ADV</w:t>
+            </w:r>
+          </w:p>
+        </w:tc>
+        <w:tc>
+          <w:tcPr>
+            <w:tcW w:type="dxa" w:w="1234"/>
+          </w:tcPr>
+          <w:p>
+            <w:pPr>
+              <w:jc w:val="center"/>
+            </w:pPr>
+            <w:r>
+              <w:rPr>
+                <w:sz w:val="22"/>
+              </w:rPr>
+              <w:t>V</w:t>
+            </w:r>
+          </w:p>
+        </w:tc>
+        <w:tc>
+          <w:tcPr>
+            <w:tcW w:type="dxa" w:w="1234"/>
+          </w:tcPr>
+          <w:p>
+            <w:pPr>
+              <w:jc w:val="center"/>
+            </w:pPr>
+            <w:r>
+              <w:rPr>
+                <w:sz w:val="22"/>
+              </w:rPr>
+              <w:t>DET</w:t>
+            </w:r>
+          </w:p>
+        </w:tc>
+        <w:tc>
+          <w:tcPr>
+            <w:tcW w:type="dxa" w:w="1234"/>
+          </w:tcPr>
+          <w:p>
+            <w:pPr>
+              <w:jc w:val="center"/>
+            </w:pPr>
+            <w:r>
+              <w:rPr>
+                <w:sz w:val="22"/>
+              </w:rPr>
+              <w:t>ADJ</w:t>
+            </w:r>
+          </w:p>
+        </w:tc>
+        <w:tc>
+          <w:tcPr>
+            <w:tcW w:type="dxa" w:w="1234"/>
+          </w:tcPr>
+          <w:p>
+            <w:pPr>
+              <w:jc w:val="center"/>
+            </w:pPr>
+            <w:r>
+              <w:rPr>
+                <w:sz w:val="22"/>
+              </w:rPr>
+              <w:t>N</w:t>
+            </w:r>
+          </w:p>
+        </w:tc>
+      </w:tr>
+    </w:tbl>
+    <w:p>
+      <w:pPr>
+        <w:pStyle w:val="Heading3"/>
+      </w:pPr>
+      <w:r>
+        <w:rPr>
+          <w:sz w:val="24"/>
+        </w:rPr>
+        <w:t>Part 5: Structural Ambiguity Analysis</w:t>
+      </w:r>
+    </w:p>
+    <w:p>
+      <w:pPr>
+        <w:spacing w:before="120" w:after="60"/>
+      </w:pPr>
+      <w:r>
+        <w:rPr>
+          <w:b/>
+          <w:sz w:val="24"/>
+        </w:rPr>
+        <w:t xml:space="preserve">Exercise 13. </w:t>
+      </w:r>
+      <w:r>
+        <w:rPr>
+          <w:i/>
+          <w:sz w:val="24"/>
+        </w:rPr>
+        <w:t>I shot an elephant in my pajamas.</w:t>
+      </w:r>
+    </w:p>
+    <w:p>
+      <w:pPr>
+        <w:ind w:left="504"/>
+        <w:spacing w:before="60" w:after="40"/>
+      </w:pPr>
+      <w:r>
+        <w:rPr>
+          <w:b/>
+          <w:sz w:val="24"/>
+        </w:rPr>
+        <w:t>a) Two possible meanings:</w:t>
       </w:r>
     </w:p>
     <w:p>
       <w:pPr>
         <w:pStyle w:val="ListBullet"/>
+        <w:ind w:left="1008"/>
       </w:pPr>
       <w:r>
-        <w:t>The old house on the corner collapsed.</w:t>
+        <w:rPr>
+          <w:sz w:val="24"/>
+        </w:rPr>
+        <w:t>Meaning 1: I was wearing my pajamas when I shot an elephant. (PP "in my pajamas" modifies VP — describes the circumstances of the shooting)</w:t>
       </w:r>
     </w:p>
     <w:p>
       <w:pPr>
         <w:pStyle w:val="ListBullet"/>
+        <w:ind w:left="1008"/>
       </w:pPr>
       <w:r>
-        <w:t>A small bird in the garden sang beautifully.</w:t>
+        <w:rPr>
+          <w:sz w:val="24"/>
+        </w:rPr>
+        <w:t>Meaning 2: I shot an elephant that was wearing my pajamas. (PP "in my pajamas" modifies NP "an elephant" — describes which elephant)</w:t>
       </w:r>
     </w:p>
     <w:p>
       <w:pPr>
-        <w:spacing w:before="240"/>
+        <w:ind w:left="504"/>
+        <w:spacing w:before="60" w:after="40"/>
       </w:pPr>
       <w:r>
         <w:rPr>
           <w:b/>
+          <w:sz w:val="24"/>
         </w:rPr>
-        <w:t>8. Structurally ambiguous sentence:</w:t>
-      </w:r>
-    </w:p>
-    <w:p>
-      <w:r>
-        <w:t>Example sentence: She hit the man with an umbrella.</w:t>
-      </w:r>
-    </w:p>
-    <w:p>
-      <w:r>
-        <w:t>Meaning 1: She used an umbrella to hit the man. (PP "with an umbrella" modifies the verb "hit"—adverbial)</w:t>
-      </w:r>
-    </w:p>
-    <w:p>
-      <w:r>
-        <w:t>Meaning 2: She hit a man who was carrying an umbrella. (PP "with an umbrella" modifies "the man"—adjectival)</w:t>
-      </w:r>
-    </w:p>
-    <w:p>
-      <w:r>
-        <w:t>Other acceptable examples:</w:t>
+        <w:t>b) Bracket notation for each reading:</w:t>
       </w:r>
     </w:p>
     <w:p>
       <w:pPr>
-        <w:pStyle w:val="ListBullet"/>
+        <w:ind w:left="1008"/>
       </w:pPr>
       <w:r>
-        <w:t>The chicken is ready to eat. (The chicken will eat / The chicken can be eaten)</w:t>
+        <w:rPr>
+          <w:b/>
+          <w:sz w:val="24"/>
+        </w:rPr>
+        <w:t xml:space="preserve">Meaning 1 (VP attachment): </w:t>
+      </w:r>
+      <w:r>
+        <w:rPr>
+          <w:rFonts w:ascii="Consolas" w:hAnsi="Consolas"/>
+          <w:sz w:val="22"/>
+        </w:rPr>
+        <w:t>[S [NP [PRON I]] [VP [V shot] [NP [DET an] [N elephant]] [PP [PREP in] [NP [DET my] [N pajamas]]]]]</w:t>
       </w:r>
     </w:p>
     <w:p>
       <w:pPr>
-        <w:pStyle w:val="ListBullet"/>
+        <w:ind w:left="1008"/>
       </w:pPr>
       <w:r>
-        <w:t>Visiting relatives can be annoying. (The act of visiting / Relatives who visit)</w:t>
+        <w:rPr>
+          <w:b/>
+          <w:sz w:val="24"/>
+        </w:rPr>
+        <w:t xml:space="preserve">Meaning 2 (NP attachment): </w:t>
+      </w:r>
+      <w:r>
+        <w:rPr>
+          <w:rFonts w:ascii="Consolas" w:hAnsi="Consolas"/>
+          <w:sz w:val="22"/>
+        </w:rPr>
+        <w:t>[S [NP [PRON I]] [VP [V shot] [NP [DET an] [N elephant] [PP [PREP in] [NP [DET my] [N pajamas]]]]]]</w:t>
       </w:r>
     </w:p>
     <w:p>
       <w:pPr>
-        <w:spacing w:before="240"/>
+        <w:ind w:left="504"/>
+        <w:spacing w:before="60" w:after="40"/>
       </w:pPr>
       <w:r>
         <w:rPr>
           <w:b/>
+          <w:sz w:val="24"/>
         </w:rPr>
-        <w:t>9. Expanded sentence:</w:t>
-      </w:r>
-    </w:p>
-    <w:p>
-      <w:r>
-        <w:t>Original: Dogs bark.</w:t>
-      </w:r>
-    </w:p>
-    <w:p>
-      <w:r>
-        <w:t>Expanded: The large brown dogs in the neighborhood bark loudly at strangers every night.</w:t>
-      </w:r>
-    </w:p>
-    <w:p>
-      <w:r>
-        <w:t>Subject NP: The large brown dogs in the neighborhood</w:t>
-      </w:r>
-    </w:p>
-    <w:p>
-      <w:r>
-        <w:t>Predicate VP: bark loudly at strangers every night</w:t>
-      </w:r>
-    </w:p>
-    <w:p/>
-    <w:p/>
-    <w:p>
-      <w:pPr>
-        <w:pStyle w:val="Heading1"/>
-      </w:pPr>
-      <w:r>
-        <w:t>Part 4: Tree Diagram Analysis</w:t>
+        <w:t>c) Model response:</w:t>
       </w:r>
     </w:p>
     <w:p>
       <w:pPr>
-        <w:spacing w:before="240"/>
+        <w:ind w:left="1008"/>
+      </w:pPr>
+      <w:r>
+        <w:rPr>
+          <w:sz w:val="24"/>
+        </w:rPr>
+        <w:t>This sentence is funny because of structural ambiguity involving PP attachment. The audience initially interprets "in my pajamas" as modifying the VP — describing the shooter's attire, which is a plausible (if eccentric) reading. Groucho then reveals the absurd alternative: the elephant was wearing his pajamas. This reading comes from attaching the PP to the NP "an elephant" instead. The humor arises because both structures are grammatically valid, but one produces an absurd mental image. The joke exploits the fact that listeners commit to one structural analysis before realizing the other was intended.</w:t>
+      </w:r>
+    </w:p>
+    <w:p>
+      <w:pPr>
+        <w:spacing w:before="120" w:after="60"/>
       </w:pPr>
       <w:r>
         <w:rPr>
           <w:b/>
+          <w:sz w:val="24"/>
         </w:rPr>
-        <w:t>10. The dog barked loudly.</w:t>
+        <w:t xml:space="preserve">Exercise 14. </w:t>
       </w:r>
-    </w:p>
-    <w:p>
       <w:r>
-        <w:t>```</w:t>
-      </w:r>
-    </w:p>
-    <w:p>
-      <w:r>
-        <w:t>S</w:t>
-      </w:r>
-    </w:p>
-    <w:p>
-      <w:r>
-        <w:t>/   \</w:t>
-      </w:r>
-    </w:p>
-    <w:p>
-      <w:r>
-        <w:t>NP      VP</w:t>
-      </w:r>
-    </w:p>
-    <w:p>
-      <w:r>
-        <w:t>/  \    /   \</w:t>
-      </w:r>
-    </w:p>
-    <w:p>
-      <w:r>
-        <w:t>Det   N  V    AdvP</w:t>
-      </w:r>
-    </w:p>
-    <w:p>
-      <w:r>
-        <w:t>|    |  |      |</w:t>
-      </w:r>
-    </w:p>
-    <w:p>
-      <w:r>
-        <w:t>the  dog barked Adv</w:t>
-      </w:r>
-    </w:p>
-    <w:p>
-      <w:r>
-        <w:t>|</w:t>
-      </w:r>
-    </w:p>
-    <w:p>
-      <w:r>
-        <w:t>loudly</w:t>
-      </w:r>
-    </w:p>
-    <w:p>
-      <w:r>
-        <w:t>```</w:t>
-      </w:r>
-    </w:p>
-    <w:p>
-      <w:r>
-        <w:t>Bracket notation: [S [NP [Det the] [N dog]] [VP [V barked] [AdvP [Adv loudly]]]]</w:t>
+        <w:rPr>
+          <w:i/>
+          <w:sz w:val="24"/>
+        </w:rPr>
+        <w:t>The horse raced past the barn fell.</w:t>
       </w:r>
     </w:p>
     <w:p>
       <w:pPr>
-        <w:spacing w:before="240"/>
+        <w:ind w:left="504"/>
+        <w:spacing w:before="60" w:after="40"/>
       </w:pPr>
       <w:r>
         <w:rPr>
           <w:b/>
+          <w:sz w:val="24"/>
         </w:rPr>
-        <w:t>11. The talented student from Ohio won the award.</w:t>
-      </w:r>
-    </w:p>
-    <w:p>
-      <w:r>
-        <w:t>```</w:t>
-      </w:r>
-    </w:p>
-    <w:p>
-      <w:r>
-        <w:t>S</w:t>
-      </w:r>
-    </w:p>
-    <w:p>
-      <w:r>
-        <w:t>_____|_____</w:t>
-      </w:r>
-    </w:p>
-    <w:p>
-      <w:r>
-        <w:t>|           |</w:t>
-      </w:r>
-    </w:p>
-    <w:p>
-      <w:r>
-        <w:t>NP           VP</w:t>
-      </w:r>
-    </w:p>
-    <w:p>
-      <w:r>
-        <w:t>___|___       __|__</w:t>
-      </w:r>
-    </w:p>
-    <w:p>
-      <w:r>
-        <w:t>|   |   |     |     |</w:t>
-      </w:r>
-    </w:p>
-    <w:p>
-      <w:r>
-        <w:t>Det Adj  N    PP    V    NP</w:t>
-      </w:r>
-    </w:p>
-    <w:p>
-      <w:r>
-        <w:t>|   |   |    |     |   __|__</w:t>
-      </w:r>
-    </w:p>
-    <w:p>
-      <w:r>
-        <w:t>the talented student  | won |    |</w:t>
-      </w:r>
-    </w:p>
-    <w:p>
-      <w:r>
-        <w:t>from    Det   N</w:t>
-      </w:r>
-    </w:p>
-    <w:p>
-      <w:r>
-        <w:t>|       |    |</w:t>
-      </w:r>
-    </w:p>
-    <w:p>
-      <w:r>
-        <w:t>NP      the  award</w:t>
-      </w:r>
-    </w:p>
-    <w:p>
-      <w:r>
-        <w:t>|</w:t>
-      </w:r>
-    </w:p>
-    <w:p>
-      <w:r>
-        <w:t>Ohio</w:t>
-      </w:r>
-    </w:p>
-    <w:p>
-      <w:r>
-        <w:t>```</w:t>
-      </w:r>
-    </w:p>
-    <w:p>
-      <w:r>
-        <w:t>Bracket notation: [S [NP [Det the] [Adj talented] [N student] [PP [Prep from] [NP [N Ohio]]]] [VP [V won] [NP [Det the] [N award]]]]</w:t>
+        <w:t>a) Initial reading:</w:t>
       </w:r>
     </w:p>
     <w:p>
       <w:pPr>
-        <w:spacing w:before="240"/>
+        <w:ind w:left="1008"/>
+      </w:pPr>
+      <w:r>
+        <w:rPr>
+          <w:sz w:val="24"/>
+        </w:rPr>
+        <w:t>Most readers initially parse "The horse" as the subject NP and "raced past the barn" as the main VP — the horse is running past a barn. When "fell" appears, the sentence seems to "break" because the reader has already assigned "raced" as the main verb, and there appears to be no grammatical role for "fell" to play.</w:t>
+      </w:r>
+    </w:p>
+    <w:p>
+      <w:pPr>
+        <w:ind w:left="504"/>
+        <w:spacing w:before="60" w:after="40"/>
       </w:pPr>
       <w:r>
         <w:rPr>
           <w:b/>
+          <w:sz w:val="24"/>
         </w:rPr>
-        <w:t>12. She carefully read the interesting book in the library.</w:t>
-      </w:r>
-    </w:p>
-    <w:p>
-      <w:r>
-        <w:t>```</w:t>
-      </w:r>
-    </w:p>
-    <w:p>
-      <w:r>
-        <w:t>S</w:t>
-      </w:r>
-    </w:p>
-    <w:p>
-      <w:r>
-        <w:t>_______|_______</w:t>
-      </w:r>
-    </w:p>
-    <w:p>
-      <w:r>
-        <w:t>|               |</w:t>
-      </w:r>
-    </w:p>
-    <w:p>
-      <w:r>
-        <w:t>NP               VP</w:t>
-      </w:r>
-    </w:p>
-    <w:p>
-      <w:r>
-        <w:t>|        _______|_______</w:t>
-      </w:r>
-    </w:p>
-    <w:p>
-      <w:r>
-        <w:t>Pro      |    |    |     |</w:t>
-      </w:r>
-    </w:p>
-    <w:p>
-      <w:r>
-        <w:t>|      Adv   V   NP    PP</w:t>
-      </w:r>
-    </w:p>
-    <w:p>
-      <w:r>
-        <w:t>She      |    |   |___   |___</w:t>
-      </w:r>
-    </w:p>
-    <w:p>
-      <w:r>
-        <w:t>carefully read |  |   |    |</w:t>
-      </w:r>
-    </w:p>
-    <w:p>
-      <w:r>
-        <w:t>Det Adj N  Prep NP</w:t>
-      </w:r>
-    </w:p>
-    <w:p>
-      <w:r>
-        <w:t>|   |  |   |   |___</w:t>
-      </w:r>
-    </w:p>
-    <w:p>
-      <w:r>
-        <w:t>the interesting book in |   |</w:t>
-      </w:r>
-    </w:p>
-    <w:p>
-      <w:r>
-        <w:t>Det  N</w:t>
-      </w:r>
-    </w:p>
-    <w:p>
-      <w:r>
-        <w:t>|   |</w:t>
-      </w:r>
-    </w:p>
-    <w:p>
-      <w:r>
-        <w:t>the library</w:t>
-      </w:r>
-    </w:p>
-    <w:p>
-      <w:r>
-        <w:t>```</w:t>
-      </w:r>
-    </w:p>
-    <w:p>
-      <w:r>
-        <w:t>Bracket notation: [S [NP [Pro She]] [VP [Adv carefully] [V read] [NP [Det the] [Adj interesting] [N book]] [PP [Prep in] [NP [Det the] [N library]]]]]</w:t>
-      </w:r>
-    </w:p>
-    <w:p/>
-    <w:p/>
-    <w:p>
-      <w:pPr>
-        <w:pStyle w:val="Heading1"/>
-      </w:pPr>
-      <w:r>
-        <w:t>Part 5: Structural Ambiguity Analysis</w:t>
+        <w:t>b) Correct reading:</w:t>
       </w:r>
     </w:p>
     <w:p>
       <w:pPr>
-        <w:spacing w:before="240"/>
+        <w:ind w:left="1008"/>
+      </w:pPr>
+      <w:r>
+        <w:rPr>
+          <w:sz w:val="24"/>
+        </w:rPr>
+        <w:t>The correct reading is: "The horse [that was] raced past the barn fell." Here, "raced past the barn" is a reduced relative clause modifying "horse" — it tells us which horse (the one that was raced past the barn). The main verb of the sentence is "fell." The full subject NP is "The horse raced past the barn," and the VP is simply "fell."</w:t>
+      </w:r>
+    </w:p>
+    <w:p>
+      <w:pPr>
+        <w:ind w:left="504"/>
+        <w:spacing w:before="60" w:after="40"/>
       </w:pPr>
       <w:r>
         <w:rPr>
           <w:b/>
+          <w:sz w:val="24"/>
         </w:rPr>
-        <w:t>13. I saw the man with the telescope</w:t>
-      </w:r>
-    </w:p>
-    <w:p>
-      <w:r>
-        <w:t>a) Two possible meanings:</w:t>
-      </w:r>
-    </w:p>
-    <w:p>
-      <w:r>
-        <w:t>Meaning 1: I used a telescope to see the man. (The telescope was the instrument of seeing.)</w:t>
-      </w:r>
-    </w:p>
-    <w:p>
-      <w:r>
-        <w:t>Meaning 2: I saw a man who had/was holding a telescope. (The man possessed the telescope.)</w:t>
-      </w:r>
-    </w:p>
-    <w:p>
-      <w:r>
-        <w:t>b) PP attachment:</w:t>
-      </w:r>
-    </w:p>
-    <w:p>
-      <w:r>
-        <w:t>Attachment for Meaning 1: The PP "with the telescope" attaches to the VP—it modifies the verb "saw," functioning adverbially to describe HOW or WITH WHAT I saw.</w:t>
-      </w:r>
-    </w:p>
-    <w:p>
-      <w:r>
-        <w:t>Attachment for Meaning 2: The PP "with the telescope" attaches to the NP "the man"—it modifies the noun, functioning adjectivally to describe WHICH man.</w:t>
-      </w:r>
-    </w:p>
-    <w:p>
-      <w:r>
-        <w:t>c) Tree structure for Meaning 1 (adverbial PP attachment):</w:t>
-      </w:r>
-    </w:p>
-    <w:p>
-      <w:r>
-        <w:t>```</w:t>
-      </w:r>
-    </w:p>
-    <w:p>
-      <w:r>
-        <w:t>S</w:t>
-      </w:r>
-    </w:p>
-    <w:p>
-      <w:r>
-        <w:t>/   \</w:t>
-      </w:r>
-    </w:p>
-    <w:p>
-      <w:r>
-        <w:t>NP     VP</w:t>
-      </w:r>
-    </w:p>
-    <w:p>
-      <w:r>
-        <w:t>|   __|__|___</w:t>
-      </w:r>
-    </w:p>
-    <w:p>
-      <w:r>
-        <w:t>I  V    NP   PP</w:t>
-      </w:r>
-    </w:p>
-    <w:p>
-      <w:r>
-        <w:t>|    |    |</w:t>
-      </w:r>
-    </w:p>
-    <w:p>
-      <w:r>
-        <w:t>saw the man with the telescope</w:t>
-      </w:r>
-    </w:p>
-    <w:p>
-      <w:r>
-        <w:t>```</w:t>
-      </w:r>
-    </w:p>
-    <w:p>
-      <w:r>
-        <w:t>Tree structure for Meaning 2 (adjectival PP attachment):</w:t>
-      </w:r>
-    </w:p>
-    <w:p>
-      <w:r>
-        <w:t>```</w:t>
-      </w:r>
-    </w:p>
-    <w:p>
-      <w:r>
-        <w:t>S</w:t>
-      </w:r>
-    </w:p>
-    <w:p>
-      <w:r>
-        <w:t>/   \</w:t>
-      </w:r>
-    </w:p>
-    <w:p>
-      <w:r>
-        <w:t>NP     VP</w:t>
-      </w:r>
-    </w:p>
-    <w:p>
-      <w:r>
-        <w:t>|    /  \</w:t>
-      </w:r>
-    </w:p>
-    <w:p>
-      <w:r>
-        <w:t>I   V   NP</w:t>
-      </w:r>
-    </w:p>
-    <w:p>
-      <w:r>
-        <w:t>|  _|___</w:t>
-      </w:r>
-    </w:p>
-    <w:p>
-      <w:r>
-        <w:t>saw |    |</w:t>
-      </w:r>
-    </w:p>
-    <w:p>
-      <w:r>
-        <w:t>the man PP</w:t>
-      </w:r>
-    </w:p>
-    <w:p>
-      <w:r>
-        <w:t>|</w:t>
-      </w:r>
-    </w:p>
-    <w:p>
-      <w:r>
-        <w:t>with the telescope</w:t>
-      </w:r>
-    </w:p>
-    <w:p>
-      <w:r>
-        <w:t>```</w:t>
+        <w:t>c) Model response:</w:t>
       </w:r>
     </w:p>
     <w:p>
       <w:pPr>
-        <w:spacing w:before="240"/>
+        <w:ind w:left="1008"/>
+      </w:pPr>
+      <w:r>
+        <w:rPr>
+          <w:sz w:val="24"/>
+        </w:rPr>
+        <w:t>Garden-path sentences cause confusion because our brains process language incrementally — we build structural interpretations word by word as we read. When we encounter "The horse raced," the simplest analysis is that "raced" is the main verb, and we commit to that structure. When "fell" appears, it forces us to revise: "raced" was actually part of a reduced relative clause, not the main verb. This revision is cognitively costly, which is why the sentence feels confusing. Garden-path sentences demonstrate that sentence comprehension is not just about knowing the words — it requires actively building and sometimes revising hierarchical structure in real time.</w:t>
+      </w:r>
+    </w:p>
+    <w:p>
+      <w:pPr>
+        <w:spacing w:before="120" w:after="60"/>
       </w:pPr>
       <w:r>
         <w:rPr>
           <w:b/>
+          <w:sz w:val="24"/>
         </w:rPr>
-        <w:t>14. Old men and women attended the meeting</w:t>
-      </w:r>
-    </w:p>
-    <w:p>
-      <w:r>
-        <w:t>a) Two possible meanings:</w:t>
-      </w:r>
-    </w:p>
-    <w:p>
-      <w:r>
-        <w:t>Meaning 1: Old men AND women (of any age) attended. Only the men are described as old.</w:t>
-      </w:r>
-    </w:p>
-    <w:p>
-      <w:r>
-        <w:t>Meaning 2: Old men AND old women attended. Both groups are old.</w:t>
-      </w:r>
-    </w:p>
-    <w:p>
-      <w:r>
-        <w:t>b) Structural difference:</w:t>
-      </w:r>
-    </w:p>
-    <w:p>
-      <w:r>
-        <w:t>The ambiguity arises from how "old" and the coordination "men and women" are grouped:</w:t>
+        <w:t xml:space="preserve">Exercise 15. </w:t>
       </w:r>
     </w:p>
     <w:p>
       <w:pPr>
-        <w:pStyle w:val="ListBullet"/>
+        <w:ind w:left="504"/>
+        <w:spacing w:before="60" w:after="40"/>
       </w:pPr>
       <w:r>
-        <w:t>In Meaning 1, "old" modifies only "men," and then "old men" is coordinated with "women": [[old men] and [women]]</w:t>
+        <w:rPr>
+          <w:b/>
+          <w:sz w:val="24"/>
+        </w:rPr>
+        <w:t>Model response:</w:t>
       </w:r>
     </w:p>
     <w:p>
       <w:pPr>
-        <w:pStyle w:val="ListBullet"/>
-      </w:pPr>
-      <w:r>
-        <w:t>In Meaning 2, "old" modifies the entire coordinated NP "men and women": [old [men and women]]</w:t>
-      </w:r>
-    </w:p>
-    <w:p>
-      <w:r>
-        <w:t>This is a case of scope ambiguity—does the adjective have narrow scope (modifying just "men") or wide scope (modifying the entire conjunction)?</w:t>
-      </w:r>
-    </w:p>
-    <w:p>
-      <w:pPr>
-        <w:spacing w:before="240"/>
+        <w:ind w:left="1008"/>
       </w:pPr>
       <w:r>
         <w:rPr>
-          <w:b/>
+          <w:sz w:val="24"/>
         </w:rPr>
-        <w:t>15. Reflection on hierarchical structure:</w:t>
-      </w:r>
-    </w:p>
-    <w:p>
-      <w:r>
-        <w:t>Sample answer: Understanding hierarchical sentence structure matters because meaning depends not just on which words appear, but on how those words are grouped together. Tree diagrams make these groupings explicit. For reading comprehension, recognizing structure helps us correctly interpret ambiguous sentences—for instance, knowing whether "with the telescope" describes the man or describes how I saw him completely changes the meaning. For writing, awareness of structure helps us avoid unintended ambiguity and construct clearer sentences. If I write "I saw the man with the telescope" and mean that I used a telescope, I might revise to "Using a telescope, I saw the man" to eliminate the alternative reading. Hierarchical structure is the invisible architecture that organizes meaning.</w:t>
+        <w:t>Understanding hierarchical sentence structure matters because meaning depends on how words are grouped, not just on the words themselves. For example, the sentence "I saw the man with binoculars" is ambiguous: it could mean I used binoculars to see the man, or I saw a man who had binoculars. A tree diagram reveals these two structures by showing different PP attachment points. For writing, this awareness helps us construct sentences whose structure guides readers to the intended meaning, avoiding accidental ambiguity.</w:t>
       </w:r>
     </w:p>
     <w:sectPr>
@@ -1261,11 +3892,8 @@
     <w:name w:val="Normal"/>
     <w:qFormat/>
     <w:rsid w:val="00FC693F"/>
-    <w:pPr>
-      <w:spacing w:after="120" w:line="276" w:lineRule="auto"/>
-    </w:pPr>
     <w:rPr>
-      <w:rFonts w:ascii="Times New Roman" w:hAnsi="Times New Roman"/>
+      <w:rFonts w:ascii="Garamond" w:hAnsi="Garamond"/>
       <w:sz w:val="24"/>
     </w:rPr>
   </w:style>
@@ -1328,7 +3956,7 @@
       <w:outlineLvl w:val="0"/>
     </w:pPr>
     <w:rPr>
-      <w:rFonts w:asciiTheme="majorHAnsi" w:eastAsiaTheme="majorEastAsia" w:hAnsiTheme="majorHAnsi" w:cstheme="majorBidi"/>
+      <w:rFonts w:asciiTheme="majorHAnsi" w:eastAsiaTheme="majorEastAsia" w:hAnsiTheme="majorHAnsi" w:cstheme="majorBidi" w:ascii="Open Sans" w:hAnsi="Open Sans"/>
       <w:b/>
       <w:bCs/>
       <w:color w:val="365F91" w:themeColor="accent1" w:themeShade="BF"/>
@@ -1352,7 +3980,7 @@
       <w:outlineLvl w:val="1"/>
     </w:pPr>
     <w:rPr>
-      <w:rFonts w:asciiTheme="majorHAnsi" w:eastAsiaTheme="majorEastAsia" w:hAnsiTheme="majorHAnsi" w:cstheme="majorBidi"/>
+      <w:rFonts w:asciiTheme="majorHAnsi" w:eastAsiaTheme="majorEastAsia" w:hAnsiTheme="majorHAnsi" w:cstheme="majorBidi" w:ascii="Open Sans" w:hAnsi="Open Sans"/>
       <w:b/>
       <w:bCs/>
       <w:color w:val="4F81BD" w:themeColor="accent1"/>
@@ -1376,7 +4004,7 @@
       <w:outlineLvl w:val="2"/>
     </w:pPr>
     <w:rPr>
-      <w:rFonts w:asciiTheme="majorHAnsi" w:eastAsiaTheme="majorEastAsia" w:hAnsiTheme="majorHAnsi" w:cstheme="majorBidi"/>
+      <w:rFonts w:asciiTheme="majorHAnsi" w:eastAsiaTheme="majorEastAsia" w:hAnsiTheme="majorHAnsi" w:cstheme="majorBidi" w:ascii="Open Sans" w:hAnsi="Open Sans"/>
       <w:b/>
       <w:bCs/>
       <w:color w:val="4F81BD" w:themeColor="accent1"/>

</xml_diff>

<commit_message>
Remove MVP terminology and add borders/alignment to sentence tables
- Replace all MVP (Main Verb Phrase) references with VP across Ch7,
  exam files, study guides, answer keys, and Python generators
- Remove MVP glossary entry and definition paragraph from Ch7
- Add visible borders to all 9 sentence labeling tables in Ch7 using
  PreTeXt top/bottom/left/right minor border attributes
- Left-align first column (row headers), center all other columns
  using <col> elements with halign attributes
- Update Word document generators to left-align first column
- Regenerate all affected .docx files and rebuild HTML

Co-Authored-By: Claude Opus 4.6 <noreply@anthropic.com>
</commit_message>
<xml_diff>
--- a/Homework/Chapter 07 Answer Key.docx
+++ b/Homework/Chapter 07 Answer Key.docx
@@ -653,7 +653,7 @@
           </w:tcPr>
           <w:p>
             <w:pPr>
-              <w:jc w:val="center"/>
+              <w:jc w:val="left"/>
             </w:pPr>
             <w:r/>
             <w:r>
@@ -709,7 +709,7 @@
           </w:tcPr>
           <w:p>
             <w:pPr>
-              <w:jc w:val="center"/>
+              <w:jc w:val="left"/>
             </w:pPr>
             <w:r/>
             <w:r>
@@ -762,7 +762,7 @@
           </w:tcPr>
           <w:p>
             <w:pPr>
-              <w:jc w:val="center"/>
+              <w:jc w:val="left"/>
             </w:pPr>
             <w:r>
               <w:rPr>
@@ -812,7 +812,7 @@
           </w:tcPr>
           <w:p>
             <w:pPr>
-              <w:jc w:val="center"/>
+              <w:jc w:val="left"/>
             </w:pPr>
             <w:r>
               <w:rPr>
@@ -896,7 +896,7 @@
           </w:tcPr>
           <w:p>
             <w:pPr>
-              <w:jc w:val="center"/>
+              <w:jc w:val="left"/>
             </w:pPr>
             <w:r/>
             <w:r>
@@ -954,7 +954,7 @@
           </w:tcPr>
           <w:p>
             <w:pPr>
-              <w:jc w:val="center"/>
+              <w:jc w:val="left"/>
             </w:pPr>
             <w:r/>
             <w:r>
@@ -1025,7 +1025,7 @@
           </w:tcPr>
           <w:p>
             <w:pPr>
-              <w:jc w:val="center"/>
+              <w:jc w:val="left"/>
             </w:pPr>
             <w:r>
               <w:rPr>
@@ -1123,7 +1123,7 @@
           </w:tcPr>
           <w:p>
             <w:pPr>
-              <w:jc w:val="center"/>
+              <w:jc w:val="left"/>
             </w:pPr>
             <w:r>
               <w:rPr>
@@ -1255,7 +1255,7 @@
           </w:tcPr>
           <w:p>
             <w:pPr>
-              <w:jc w:val="center"/>
+              <w:jc w:val="left"/>
             </w:pPr>
             <w:r/>
             <w:r>
@@ -1313,7 +1313,7 @@
           </w:tcPr>
           <w:p>
             <w:pPr>
-              <w:jc w:val="center"/>
+              <w:jc w:val="left"/>
             </w:pPr>
             <w:r/>
             <w:r>
@@ -1385,7 +1385,7 @@
           </w:tcPr>
           <w:p>
             <w:pPr>
-              <w:jc w:val="center"/>
+              <w:jc w:val="left"/>
             </w:pPr>
             <w:r>
               <w:rPr>
@@ -1483,7 +1483,7 @@
           </w:tcPr>
           <w:p>
             <w:pPr>
-              <w:jc w:val="center"/>
+              <w:jc w:val="left"/>
             </w:pPr>
             <w:r>
               <w:rPr>
@@ -1645,7 +1645,7 @@
           </w:tcPr>
           <w:p>
             <w:pPr>
-              <w:jc w:val="center"/>
+              <w:jc w:val="left"/>
             </w:pPr>
             <w:r/>
             <w:r>
@@ -1703,7 +1703,7 @@
           </w:tcPr>
           <w:p>
             <w:pPr>
-              <w:jc w:val="center"/>
+              <w:jc w:val="left"/>
             </w:pPr>
             <w:r/>
             <w:r>
@@ -1774,7 +1774,7 @@
           </w:tcPr>
           <w:p>
             <w:pPr>
-              <w:jc w:val="center"/>
+              <w:jc w:val="left"/>
             </w:pPr>
             <w:r>
               <w:rPr>
@@ -1856,7 +1856,7 @@
           </w:tcPr>
           <w:p>
             <w:pPr>
-              <w:jc w:val="center"/>
+              <w:jc w:val="left"/>
             </w:pPr>
             <w:r>
               <w:rPr>
@@ -1995,7 +1995,7 @@
           </w:tcPr>
           <w:p>
             <w:pPr>
-              <w:jc w:val="center"/>
+              <w:jc w:val="left"/>
             </w:pPr>
             <w:r/>
             <w:r>
@@ -2053,7 +2053,7 @@
           </w:tcPr>
           <w:p>
             <w:pPr>
-              <w:jc w:val="center"/>
+              <w:jc w:val="left"/>
             </w:pPr>
             <w:r/>
             <w:r>
@@ -2143,7 +2143,7 @@
           </w:tcPr>
           <w:p>
             <w:pPr>
-              <w:jc w:val="center"/>
+              <w:jc w:val="left"/>
             </w:pPr>
             <w:r>
               <w:rPr>
@@ -2289,7 +2289,7 @@
           </w:tcPr>
           <w:p>
             <w:pPr>
-              <w:jc w:val="center"/>
+              <w:jc w:val="left"/>
             </w:pPr>
             <w:r>
               <w:rPr>
@@ -2490,7 +2490,7 @@
           </w:tcPr>
           <w:p>
             <w:pPr>
-              <w:jc w:val="center"/>
+              <w:jc w:val="left"/>
             </w:pPr>
             <w:r/>
             <w:r>
@@ -2547,7 +2547,7 @@
           </w:tcPr>
           <w:p>
             <w:pPr>
-              <w:jc w:val="center"/>
+              <w:jc w:val="left"/>
             </w:pPr>
             <w:r/>
             <w:r>
@@ -2635,7 +2635,7 @@
           </w:tcPr>
           <w:p>
             <w:pPr>
-              <w:jc w:val="center"/>
+              <w:jc w:val="left"/>
             </w:pPr>
             <w:r>
               <w:rPr>
@@ -2749,7 +2749,7 @@
           </w:tcPr>
           <w:p>
             <w:pPr>
-              <w:jc w:val="center"/>
+              <w:jc w:val="left"/>
             </w:pPr>
             <w:r>
               <w:rPr>

</xml_diff>

<commit_message>
Pre-merge sentence labeling tables and fix MVP→VP in answer key
- Pre-merge Role and Phrase rows in Exercise 8 and 9 (ch-07.ptx) so
  blank cells match the expected answer structure with colspan
- Add blank_labels() helper to exam and study guide generators so
  student .docx versions get pre-merged Role/Phrase cells
- Convert student markdown tables (Q14-18, Q26-30) from plain markdown
  to HTML with colspan for pre-merged Role/Phrase rows
- Fix remaining MVP→VP references in generate_ch07_answer_key.py
- Add POS definition note in section 7.6
- Regenerate all .docx and HTML output

Co-Authored-By: Claude Opus 4.6 <noreply@anthropic.com>
</commit_message>
<xml_diff>
--- a/Homework/Chapter 07 Answer Key.docx
+++ b/Homework/Chapter 07 Answer Key.docx
@@ -750,7 +750,7 @@
               <w:rPr>
                 <w:sz w:val="22"/>
               </w:rPr>
-              <w:t>MVP</w:t>
+              <w:t>VP</w:t>
             </w:r>
           </w:p>
         </w:tc>
@@ -996,7 +996,7 @@
               <w:rPr>
                 <w:sz w:val="22"/>
               </w:rPr>
-              <w:t>MVP</w:t>
+              <w:t>VP</w:t>
             </w:r>
           </w:p>
         </w:tc>
@@ -1355,7 +1355,7 @@
               <w:rPr>
                 <w:sz w:val="22"/>
               </w:rPr>
-              <w:t>MVP</w:t>
+              <w:t>VP</w:t>
             </w:r>
           </w:p>
         </w:tc>
@@ -1745,7 +1745,7 @@
               <w:rPr>
                 <w:sz w:val="22"/>
               </w:rPr>
-              <w:t>MVP</w:t>
+              <w:t>VP</w:t>
             </w:r>
           </w:p>
         </w:tc>
@@ -2113,7 +2113,7 @@
               <w:rPr>
                 <w:sz w:val="22"/>
               </w:rPr>
-              <w:t>MVP</w:t>
+              <w:t>VP</w:t>
             </w:r>
           </w:p>
         </w:tc>
@@ -2605,7 +2605,7 @@
               <w:rPr>
                 <w:sz w:val="22"/>
               </w:rPr>
-              <w:t>MVP</w:t>
+              <w:t>VP</w:t>
             </w:r>
           </w:p>
         </w:tc>

</xml_diff>

<commit_message>
Revise Ch7 homework: add Groucho punchline, diagram prompts, cut Ex 15
- Exercise 13: Add the rest of the Groucho Marx joke ("How he got in
  my pajamas, I will never know.")
- Exercise 14: Add part (c) asking students to draw two tree diagrams
  (garden-path reading and correct reading); reletter old part (c) to
  part (d); add bracket notation answers in answer key
- Remove Exercise 15 (hierarchical structure essay) from both the
  homework and answer key

Co-Authored-By: Claude Opus 4.6 <noreply@anthropic.com>
</commit_message>
<xml_diff>
--- a/Homework/Chapter 07 Answer Key.docx
+++ b/Homework/Chapter 07 Answer Key.docx
@@ -2884,7 +2884,7 @@
           <w:i/>
           <w:sz w:val="24"/>
         </w:rPr>
-        <w:t>I shot an elephant in my pajamas.</w:t>
+        <w:t>I shot an elephant in my pajamas. How he got in my pajamas, I will never know.</w:t>
       </w:r>
     </w:p>
     <w:p>
@@ -3076,7 +3076,26 @@
           <w:b/>
           <w:sz w:val="24"/>
         </w:rPr>
-        <w:t>c) Model response:</w:t>
+        <w:t>c) Bracket notation for each reading:</w:t>
+      </w:r>
+    </w:p>
+    <w:p>
+      <w:pPr>
+        <w:ind w:left="1008"/>
+      </w:pPr>
+      <w:r>
+        <w:rPr>
+          <w:b/>
+          <w:sz w:val="24"/>
+        </w:rPr>
+        <w:t xml:space="preserve">Diagram 1 — Garden-path (incorrect) reading: </w:t>
+      </w:r>
+      <w:r>
+        <w:rPr>
+          <w:rFonts w:ascii="Consolas" w:hAnsi="Consolas"/>
+          <w:sz w:val="22"/>
+        </w:rPr>
+        <w:t>[S [NP [DET The] [N horse]] [VP [V raced] [PP [PREP past] [NP [DET the] [N barn]]]]] + fell ???</w:t>
       </w:r>
     </w:p>
     <w:p>
@@ -3087,19 +3106,37 @@
         <w:rPr>
           <w:sz w:val="24"/>
         </w:rPr>
-        <w:t>Garden-path sentences cause confusion because our brains process language incrementally — we build structural interpretations word by word as we read. When we encounter "The horse raced," the simplest analysis is that "raced" is the main verb, and we commit to that structure. When "fell" appears, it forces us to revise: "raced" was actually part of a reduced relative clause, not the main verb. This revision is cognitively costly, which is why the sentence feels confusing. Garden-path sentences demonstrate that sentence comprehension is not just about knowing the words — it requires actively building and sometimes revising hierarchical structure in real time.</w:t>
+        <w:t>In the garden-path reading, "raced" is parsed as the main verb with "past the barn" as a PP inside the VP. This leaves "fell" with no grammatical role, which is why the sentence seems to break.</w:t>
       </w:r>
     </w:p>
     <w:p>
       <w:pPr>
-        <w:spacing w:before="120" w:after="60"/>
+        <w:ind w:left="1008"/>
       </w:pPr>
       <w:r>
         <w:rPr>
           <w:b/>
           <w:sz w:val="24"/>
         </w:rPr>
-        <w:t xml:space="preserve">Exercise 15. </w:t>
+        <w:t xml:space="preserve">Diagram 2 — Correct reading: </w:t>
+      </w:r>
+      <w:r>
+        <w:rPr>
+          <w:rFonts w:ascii="Consolas" w:hAnsi="Consolas"/>
+          <w:sz w:val="22"/>
+        </w:rPr>
+        <w:t>[S [NP [DET The] [N horse] [VP [V raced] [PP [PREP past] [NP [DET the] [N barn]]]]] [VP [V fell]]]</w:t>
+      </w:r>
+    </w:p>
+    <w:p>
+      <w:pPr>
+        <w:ind w:left="1008"/>
+      </w:pPr>
+      <w:r>
+        <w:rPr>
+          <w:sz w:val="24"/>
+        </w:rPr>
+        <w:t>In the correct reading, "raced past the barn" is a reduced relative clause inside the subject NP (modifying "horse"), and "fell" is the main verb of the sentence.</w:t>
       </w:r>
     </w:p>
     <w:p>
@@ -3112,7 +3149,7 @@
           <w:b/>
           <w:sz w:val="24"/>
         </w:rPr>
-        <w:t>Model response:</w:t>
+        <w:t>d) Model response:</w:t>
       </w:r>
     </w:p>
     <w:p>
@@ -3123,7 +3160,7 @@
         <w:rPr>
           <w:sz w:val="24"/>
         </w:rPr>
-        <w:t>Understanding hierarchical sentence structure matters because meaning depends on how words are grouped, not just on the words themselves. For example, the sentence "I saw the man with binoculars" is ambiguous: it could mean I used binoculars to see the man, or I saw a man who had binoculars. A tree diagram reveals these two structures by showing different PP attachment points. For writing, this awareness helps us construct sentences whose structure guides readers to the intended meaning, avoiding accidental ambiguity.</w:t>
+        <w:t>Garden-path sentences cause confusion because our brains process language incrementally — we build structural interpretations word by word as we read. When we encounter "The horse raced," the simplest analysis is that "raced" is the main verb, and we commit to that structure. When "fell" appears, it forces us to revise: "raced" was actually part of a reduced relative clause, not the main verb. This revision is cognitively costly, which is why the sentence feels confusing. Garden-path sentences demonstrate that sentence comprehension is not just about knowing the words — it requires actively building and sometimes revising hierarchical structure in real time.</w:t>
       </w:r>
     </w:p>
     <w:sectPr>

</xml_diff>

<commit_message>
Add SyntaxTreeHybrid diagrams to Ch7 answer key, new overhead format
Generate 7 visual tree diagrams for exercises 10-14 via SyntaxTreeHybrid.
Order: table → bracket notation → diagram. Overhead uses Arial Narrow 18pt
with TNR 20pt spacer rows between content blocks.

Co-Authored-By: Claude Opus 4.6 <noreply@anthropic.com>
</commit_message>
<xml_diff>
--- a/Homework/Chapter 07 Answer Key.docx
+++ b/Homework/Chapter 07 Answer Key.docx
@@ -43,6 +43,7 @@
       </w:pPr>
       <w:r>
         <w:rPr>
+          <w:rFonts w:ascii="Garamond" w:hAnsi="Garamond"/>
           <w:b/>
           <w:sz w:val="24"/>
         </w:rPr>
@@ -50,6 +51,7 @@
       </w:r>
       <w:r>
         <w:rPr>
+          <w:rFonts w:ascii="Garamond" w:hAnsi="Garamond"/>
           <w:i/>
           <w:sz w:val="24"/>
         </w:rPr>
@@ -63,6 +65,7 @@
       </w:pPr>
       <w:r>
         <w:rPr>
+          <w:rFonts w:ascii="Garamond" w:hAnsi="Garamond"/>
           <w:b/>
           <w:sz w:val="24"/>
         </w:rPr>
@@ -70,6 +73,7 @@
       </w:r>
       <w:r>
         <w:rPr>
+          <w:rFonts w:ascii="Garamond" w:hAnsi="Garamond"/>
           <w:i/>
           <w:sz w:val="24"/>
         </w:rPr>
@@ -83,6 +87,7 @@
       </w:pPr>
       <w:r>
         <w:rPr>
+          <w:rFonts w:ascii="Garamond" w:hAnsi="Garamond"/>
           <w:b/>
           <w:sz w:val="24"/>
         </w:rPr>
@@ -90,6 +95,7 @@
       </w:r>
       <w:r>
         <w:rPr>
+          <w:rFonts w:ascii="Garamond" w:hAnsi="Garamond"/>
           <w:i/>
           <w:sz w:val="24"/>
         </w:rPr>
@@ -103,6 +109,7 @@
       </w:pPr>
       <w:r>
         <w:rPr>
+          <w:rFonts w:ascii="Garamond" w:hAnsi="Garamond"/>
           <w:b/>
           <w:sz w:val="24"/>
         </w:rPr>
@@ -110,6 +117,7 @@
       </w:r>
       <w:r>
         <w:rPr>
+          <w:rFonts w:ascii="Garamond" w:hAnsi="Garamond"/>
           <w:i/>
           <w:sz w:val="24"/>
         </w:rPr>
@@ -123,6 +131,7 @@
       </w:pPr>
       <w:r>
         <w:rPr>
+          <w:rFonts w:ascii="Garamond" w:hAnsi="Garamond"/>
           <w:b/>
           <w:sz w:val="24"/>
         </w:rPr>
@@ -130,6 +139,7 @@
       </w:r>
       <w:r>
         <w:rPr>
+          <w:rFonts w:ascii="Garamond" w:hAnsi="Garamond"/>
           <w:i/>
           <w:sz w:val="24"/>
         </w:rPr>
@@ -142,6 +152,7 @@
       </w:pPr>
       <w:r>
         <w:rPr>
+          <w:rFonts w:ascii="Garamond" w:hAnsi="Garamond"/>
           <w:b/>
           <w:sz w:val="24"/>
         </w:rPr>
@@ -149,6 +160,7 @@
       </w:r>
       <w:r>
         <w:rPr>
+          <w:rFonts w:ascii="Garamond" w:hAnsi="Garamond"/>
           <w:i/>
           <w:sz w:val="24"/>
         </w:rPr>
@@ -162,6 +174,7 @@
       </w:pPr>
       <w:r>
         <w:rPr>
+          <w:rFonts w:ascii="Garamond" w:hAnsi="Garamond"/>
           <w:b/>
           <w:sz w:val="24"/>
         </w:rPr>
@@ -169,6 +182,7 @@
       </w:r>
       <w:r>
         <w:rPr>
+          <w:rFonts w:ascii="Garamond" w:hAnsi="Garamond"/>
           <w:i/>
           <w:sz w:val="24"/>
         </w:rPr>
@@ -182,6 +196,7 @@
       </w:pPr>
       <w:r>
         <w:rPr>
+          <w:rFonts w:ascii="Garamond" w:hAnsi="Garamond"/>
           <w:b/>
           <w:sz w:val="24"/>
         </w:rPr>
@@ -189,6 +204,7 @@
       </w:r>
       <w:r>
         <w:rPr>
+          <w:rFonts w:ascii="Garamond" w:hAnsi="Garamond"/>
           <w:i/>
           <w:sz w:val="24"/>
         </w:rPr>
@@ -202,6 +218,7 @@
       </w:pPr>
       <w:r>
         <w:rPr>
+          <w:rFonts w:ascii="Garamond" w:hAnsi="Garamond"/>
           <w:b/>
           <w:sz w:val="24"/>
         </w:rPr>
@@ -209,6 +226,7 @@
       </w:r>
       <w:r>
         <w:rPr>
+          <w:rFonts w:ascii="Garamond" w:hAnsi="Garamond"/>
           <w:i/>
           <w:sz w:val="24"/>
         </w:rPr>
@@ -222,6 +240,7 @@
       </w:pPr>
       <w:r>
         <w:rPr>
+          <w:rFonts w:ascii="Garamond" w:hAnsi="Garamond"/>
           <w:b/>
           <w:sz w:val="24"/>
         </w:rPr>
@@ -229,6 +248,7 @@
       </w:r>
       <w:r>
         <w:rPr>
+          <w:rFonts w:ascii="Garamond" w:hAnsi="Garamond"/>
           <w:i/>
           <w:sz w:val="24"/>
         </w:rPr>
@@ -241,6 +261,7 @@
       </w:pPr>
       <w:r>
         <w:rPr>
+          <w:rFonts w:ascii="Garamond" w:hAnsi="Garamond"/>
           <w:b/>
           <w:sz w:val="24"/>
         </w:rPr>
@@ -248,6 +269,7 @@
       </w:r>
       <w:r>
         <w:rPr>
+          <w:rFonts w:ascii="Garamond" w:hAnsi="Garamond"/>
           <w:i/>
           <w:sz w:val="24"/>
         </w:rPr>
@@ -261,6 +283,7 @@
       </w:pPr>
       <w:r>
         <w:rPr>
+          <w:rFonts w:ascii="Garamond" w:hAnsi="Garamond"/>
           <w:b/>
           <w:sz w:val="24"/>
         </w:rPr>
@@ -268,6 +291,7 @@
       </w:r>
       <w:r>
         <w:rPr>
+          <w:rFonts w:ascii="Garamond" w:hAnsi="Garamond"/>
           <w:i/>
           <w:sz w:val="24"/>
         </w:rPr>
@@ -281,6 +305,7 @@
       </w:pPr>
       <w:r>
         <w:rPr>
+          <w:rFonts w:ascii="Garamond" w:hAnsi="Garamond"/>
           <w:b/>
           <w:sz w:val="24"/>
         </w:rPr>
@@ -288,6 +313,7 @@
       </w:r>
       <w:r>
         <w:rPr>
+          <w:rFonts w:ascii="Garamond" w:hAnsi="Garamond"/>
           <w:i/>
           <w:sz w:val="24"/>
         </w:rPr>
@@ -301,6 +327,7 @@
       </w:pPr>
       <w:r>
         <w:rPr>
+          <w:rFonts w:ascii="Garamond" w:hAnsi="Garamond"/>
           <w:b/>
           <w:sz w:val="24"/>
         </w:rPr>
@@ -308,6 +335,7 @@
       </w:r>
       <w:r>
         <w:rPr>
+          <w:rFonts w:ascii="Garamond" w:hAnsi="Garamond"/>
           <w:i/>
           <w:sz w:val="24"/>
         </w:rPr>
@@ -321,6 +349,7 @@
       </w:pPr>
       <w:r>
         <w:rPr>
+          <w:rFonts w:ascii="Garamond" w:hAnsi="Garamond"/>
           <w:b/>
           <w:sz w:val="24"/>
         </w:rPr>
@@ -328,6 +357,7 @@
       </w:r>
       <w:r>
         <w:rPr>
+          <w:rFonts w:ascii="Garamond" w:hAnsi="Garamond"/>
           <w:i/>
           <w:sz w:val="24"/>
         </w:rPr>
@@ -351,6 +381,7 @@
       </w:pPr>
       <w:r>
         <w:rPr>
+          <w:rFonts w:ascii="Garamond" w:hAnsi="Garamond"/>
           <w:b/>
           <w:sz w:val="24"/>
         </w:rPr>
@@ -358,6 +389,7 @@
       </w:r>
       <w:r>
         <w:rPr>
+          <w:rFonts w:ascii="Garamond" w:hAnsi="Garamond"/>
           <w:i/>
           <w:sz w:val="24"/>
         </w:rPr>
@@ -371,6 +403,7 @@
       </w:pPr>
       <w:r>
         <w:rPr>
+          <w:rFonts w:ascii="Garamond" w:hAnsi="Garamond"/>
           <w:b/>
           <w:sz w:val="24"/>
         </w:rPr>
@@ -378,6 +411,7 @@
       </w:r>
       <w:r>
         <w:rPr>
+          <w:rFonts w:ascii="Garamond" w:hAnsi="Garamond"/>
           <w:i/>
           <w:sz w:val="24"/>
         </w:rPr>
@@ -391,6 +425,7 @@
       </w:pPr>
       <w:r>
         <w:rPr>
+          <w:rFonts w:ascii="Garamond" w:hAnsi="Garamond"/>
           <w:b/>
           <w:sz w:val="24"/>
         </w:rPr>
@@ -405,6 +440,7 @@
       </w:pPr>
       <w:r>
         <w:rPr>
+          <w:rFonts w:ascii="Garamond" w:hAnsi="Garamond"/>
           <w:sz w:val="24"/>
         </w:rPr>
         <w:t>my grandmother's — possessive determiner</w:t>
@@ -418,6 +454,7 @@
       </w:pPr>
       <w:r>
         <w:rPr>
+          <w:rFonts w:ascii="Garamond" w:hAnsi="Garamond"/>
           <w:sz w:val="24"/>
         </w:rPr>
         <w:t>beautiful — adjective</w:t>
@@ -431,6 +468,7 @@
       </w:pPr>
       <w:r>
         <w:rPr>
+          <w:rFonts w:ascii="Garamond" w:hAnsi="Garamond"/>
           <w:sz w:val="24"/>
         </w:rPr>
         <w:t>antique — adjective</w:t>
@@ -444,6 +482,7 @@
       </w:pPr>
       <w:r>
         <w:rPr>
+          <w:rFonts w:ascii="Garamond" w:hAnsi="Garamond"/>
           <w:sz w:val="24"/>
         </w:rPr>
         <w:t>wooden — adjective</w:t>
@@ -457,6 +496,7 @@
       </w:pPr>
       <w:r>
         <w:rPr>
+          <w:rFonts w:ascii="Garamond" w:hAnsi="Garamond"/>
           <w:sz w:val="24"/>
         </w:rPr>
         <w:t>jewelry — noun (functioning adjectivally)</w:t>
@@ -468,6 +508,7 @@
       </w:pPr>
       <w:r>
         <w:rPr>
+          <w:rFonts w:ascii="Garamond" w:hAnsi="Garamond"/>
           <w:b/>
           <w:sz w:val="24"/>
         </w:rPr>
@@ -475,6 +516,7 @@
       </w:r>
       <w:r>
         <w:rPr>
+          <w:rFonts w:ascii="Garamond" w:hAnsi="Garamond"/>
           <w:i/>
           <w:sz w:val="24"/>
         </w:rPr>
@@ -488,6 +530,7 @@
       </w:pPr>
       <w:r>
         <w:rPr>
+          <w:rFonts w:ascii="Garamond" w:hAnsi="Garamond"/>
           <w:b/>
           <w:sz w:val="24"/>
         </w:rPr>
@@ -495,6 +538,7 @@
       </w:r>
       <w:r>
         <w:rPr>
+          <w:rFonts w:ascii="Garamond" w:hAnsi="Garamond"/>
           <w:i/>
           <w:sz w:val="24"/>
         </w:rPr>
@@ -508,6 +552,7 @@
       </w:pPr>
       <w:r>
         <w:rPr>
+          <w:rFonts w:ascii="Garamond" w:hAnsi="Garamond"/>
           <w:b/>
           <w:sz w:val="24"/>
         </w:rPr>
@@ -522,6 +567,7 @@
       </w:pPr>
       <w:r>
         <w:rPr>
+          <w:rFonts w:ascii="Garamond" w:hAnsi="Garamond"/>
           <w:sz w:val="24"/>
         </w:rPr>
         <w:t>extremely — adverb (degree modifier)</w:t>
@@ -533,6 +579,7 @@
       </w:pPr>
       <w:r>
         <w:rPr>
+          <w:rFonts w:ascii="Garamond" w:hAnsi="Garamond"/>
           <w:b/>
           <w:sz w:val="24"/>
         </w:rPr>
@@ -540,6 +587,7 @@
       </w:r>
       <w:r>
         <w:rPr>
+          <w:rFonts w:ascii="Garamond" w:hAnsi="Garamond"/>
           <w:i/>
           <w:sz w:val="24"/>
         </w:rPr>
@@ -553,6 +601,7 @@
       </w:pPr>
       <w:r>
         <w:rPr>
+          <w:rFonts w:ascii="Garamond" w:hAnsi="Garamond"/>
           <w:b/>
           <w:sz w:val="24"/>
         </w:rPr>
@@ -560,6 +609,7 @@
       </w:r>
       <w:r>
         <w:rPr>
+          <w:rFonts w:ascii="Garamond" w:hAnsi="Garamond"/>
           <w:i/>
           <w:sz w:val="24"/>
         </w:rPr>
@@ -573,6 +623,7 @@
       </w:pPr>
       <w:r>
         <w:rPr>
+          <w:rFonts w:ascii="Garamond" w:hAnsi="Garamond"/>
           <w:b/>
           <w:sz w:val="24"/>
         </w:rPr>
@@ -587,6 +638,7 @@
       </w:pPr>
       <w:r>
         <w:rPr>
+          <w:rFonts w:ascii="Garamond" w:hAnsi="Garamond"/>
           <w:sz w:val="24"/>
         </w:rPr>
         <w:t>quite — adverb (degree modifier)</w:t>
@@ -600,6 +652,7 @@
       </w:pPr>
       <w:r>
         <w:rPr>
+          <w:rFonts w:ascii="Garamond" w:hAnsi="Garamond"/>
           <w:sz w:val="24"/>
         </w:rPr>
         <w:t>of her remarkable achievement — prepositional phrase (complement of 'proud')</w:t>
@@ -622,6 +675,7 @@
       </w:pPr>
       <w:r>
         <w:rPr>
+          <w:rFonts w:ascii="Garamond" w:hAnsi="Garamond"/>
           <w:b/>
           <w:sz w:val="24"/>
         </w:rPr>
@@ -629,6 +683,7 @@
       </w:r>
       <w:r>
         <w:rPr>
+          <w:rFonts w:ascii="Garamond" w:hAnsi="Garamond"/>
           <w:i/>
           <w:sz w:val="24"/>
         </w:rPr>
@@ -862,6 +917,7 @@
       </w:pPr>
       <w:r>
         <w:rPr>
+          <w:rFonts w:ascii="Garamond" w:hAnsi="Garamond"/>
           <w:b/>
           <w:sz w:val="24"/>
         </w:rPr>
@@ -869,6 +925,7 @@
       </w:r>
       <w:r>
         <w:rPr>
+          <w:rFonts w:ascii="Garamond" w:hAnsi="Garamond"/>
           <w:i/>
           <w:sz w:val="24"/>
         </w:rPr>
@@ -1221,6 +1278,7 @@
       </w:pPr>
       <w:r>
         <w:rPr>
+          <w:rFonts w:ascii="Garamond" w:hAnsi="Garamond"/>
           <w:b/>
           <w:sz w:val="24"/>
         </w:rPr>
@@ -1228,6 +1286,7 @@
       </w:r>
       <w:r>
         <w:rPr>
+          <w:rFonts w:ascii="Garamond" w:hAnsi="Garamond"/>
           <w:i/>
           <w:sz w:val="24"/>
         </w:rPr>
@@ -1576,6 +1635,11 @@
       </w:tr>
     </w:tbl>
     <w:p>
+      <w:r>
+        <w:br w:type="page"/>
+      </w:r>
+    </w:p>
+    <w:p>
       <w:pPr>
         <w:pStyle w:val="Heading3"/>
       </w:pPr>
@@ -1592,6 +1656,7 @@
       </w:pPr>
       <w:r>
         <w:rPr>
+          <w:rFonts w:ascii="Garamond" w:hAnsi="Garamond"/>
           <w:b/>
           <w:sz w:val="24"/>
         </w:rPr>
@@ -1599,30 +1664,11 @@
       </w:r>
       <w:r>
         <w:rPr>
+          <w:rFonts w:ascii="Garamond" w:hAnsi="Garamond"/>
           <w:i/>
           <w:sz w:val="24"/>
         </w:rPr>
         <w:t>The dog barked loudly.</w:t>
-      </w:r>
-    </w:p>
-    <w:p>
-      <w:pPr>
-        <w:ind w:left="504"/>
-        <w:spacing w:before="0" w:after="60"/>
-      </w:pPr>
-      <w:r>
-        <w:rPr>
-          <w:b/>
-          <w:sz w:val="24"/>
-        </w:rPr>
-        <w:t xml:space="preserve">Bracket notation: </w:t>
-      </w:r>
-      <w:r>
-        <w:rPr>
-          <w:rFonts w:ascii="Consolas" w:hAnsi="Consolas"/>
-          <w:sz w:val="22"/>
-        </w:rPr>
-        <w:t>[S [NP [DET The] [N dog]] [VP [V barked] [ADVP [ADV loudly]]]]</w:t>
       </w:r>
     </w:p>
     <w:tbl>
@@ -1934,30 +1980,12 @@
     </w:tbl>
     <w:p>
       <w:pPr>
-        <w:spacing w:before="120" w:after="60"/>
+        <w:ind w:left="504"/>
+        <w:spacing w:before="60" w:after="60"/>
       </w:pPr>
       <w:r>
         <w:rPr>
-          <w:b/>
-          <w:sz w:val="24"/>
-        </w:rPr>
-        <w:t xml:space="preserve">Exercise 11. </w:t>
-      </w:r>
-      <w:r>
-        <w:rPr>
-          <w:i/>
-          <w:sz w:val="24"/>
-        </w:rPr>
-        <w:t>The talented student from Ohio won the award.</w:t>
-      </w:r>
-    </w:p>
-    <w:p>
-      <w:pPr>
-        <w:ind w:left="504"/>
-        <w:spacing w:before="0" w:after="60"/>
-      </w:pPr>
-      <w:r>
-        <w:rPr>
+          <w:rFonts w:ascii="Garamond" w:hAnsi="Garamond"/>
           <w:b/>
           <w:sz w:val="24"/>
         </w:rPr>
@@ -1968,7 +1996,68 @@
           <w:rFonts w:ascii="Consolas" w:hAnsi="Consolas"/>
           <w:sz w:val="22"/>
         </w:rPr>
-        <w:t>[S [NP [DET The] [ADJP [ADJ talented]] [N student] [PP [PREP from] [NP [N Ohio]]]] [VP [V won] [NP [DET the] [N award]]]]</w:t>
+        <w:t>[S [NP [DET The] [N dog]] [VP [V barked] [ADVP [ADV loudly]]]]</w:t>
+      </w:r>
+    </w:p>
+    <w:p>
+      <w:pPr>
+        <w:jc w:val="center"/>
+        <w:spacing w:before="80" w:after="80"/>
+      </w:pPr>
+      <w:r>
+        <w:drawing>
+          <wp:inline xmlns:a="http://schemas.openxmlformats.org/drawingml/2006/main" xmlns:pic="http://schemas.openxmlformats.org/drawingml/2006/picture">
+            <wp:extent cx="5029200" cy="4253820"/>
+            <wp:docPr id="1" name="Picture 1"/>
+            <wp:cNvGraphicFramePr>
+              <a:graphicFrameLocks noChangeAspect="1"/>
+            </wp:cNvGraphicFramePr>
+            <a:graphic>
+              <a:graphicData uri="http://schemas.openxmlformats.org/drawingml/2006/picture">
+                <pic:pic>
+                  <pic:nvPicPr>
+                    <pic:cNvPr id="0" name="ch07_hw_ex10_dog_barked.png"/>
+                    <pic:cNvPicPr/>
+                  </pic:nvPicPr>
+                  <pic:blipFill>
+                    <a:blip r:embed="rId9"/>
+                    <a:stretch>
+                      <a:fillRect/>
+                    </a:stretch>
+                  </pic:blipFill>
+                  <pic:spPr>
+                    <a:xfrm>
+                      <a:off x="0" y="0"/>
+                      <a:ext cx="5029200" cy="4253820"/>
+                    </a:xfrm>
+                    <a:prstGeom prst="rect"/>
+                  </pic:spPr>
+                </pic:pic>
+              </a:graphicData>
+            </a:graphic>
+          </wp:inline>
+        </w:drawing>
+      </w:r>
+    </w:p>
+    <w:p>
+      <w:pPr>
+        <w:spacing w:before="120" w:after="60"/>
+      </w:pPr>
+      <w:r>
+        <w:rPr>
+          <w:rFonts w:ascii="Garamond" w:hAnsi="Garamond"/>
+          <w:b/>
+          <w:sz w:val="24"/>
+        </w:rPr>
+        <w:t xml:space="preserve">Exercise 11. </w:t>
+      </w:r>
+      <w:r>
+        <w:rPr>
+          <w:rFonts w:ascii="Garamond" w:hAnsi="Garamond"/>
+          <w:i/>
+          <w:sz w:val="24"/>
+        </w:rPr>
+        <w:t>The talented student from Ohio won the award.</w:t>
       </w:r>
     </w:p>
     <w:tbl>
@@ -2431,30 +2520,12 @@
     </w:tbl>
     <w:p>
       <w:pPr>
-        <w:spacing w:before="120" w:after="60"/>
+        <w:ind w:left="504"/>
+        <w:spacing w:before="60" w:after="60"/>
       </w:pPr>
       <w:r>
         <w:rPr>
-          <w:b/>
-          <w:sz w:val="24"/>
-        </w:rPr>
-        <w:t xml:space="preserve">Exercise 12. </w:t>
-      </w:r>
-      <w:r>
-        <w:rPr>
-          <w:i/>
-          <w:sz w:val="24"/>
-        </w:rPr>
-        <w:t>She carefully read the interesting book.</w:t>
-      </w:r>
-    </w:p>
-    <w:p>
-      <w:pPr>
-        <w:ind w:left="504"/>
-        <w:spacing w:before="0" w:after="60"/>
-      </w:pPr>
-      <w:r>
-        <w:rPr>
+          <w:rFonts w:ascii="Garamond" w:hAnsi="Garamond"/>
           <w:b/>
           <w:sz w:val="24"/>
         </w:rPr>
@@ -2465,7 +2536,68 @@
           <w:rFonts w:ascii="Consolas" w:hAnsi="Consolas"/>
           <w:sz w:val="22"/>
         </w:rPr>
-        <w:t>[S [NP [PRON She]] [VP [ADVP [ADV carefully]] [V read] [NP [DET the] [ADJP [ADJ interesting]] [N book]]]]</w:t>
+        <w:t>[S [NP [DET The] [ADJP [ADJ talented]] [N student] [PP [PREP from] [NP [N Ohio]]]] [VP [V won] [NP [DET the] [N award]]]]</w:t>
+      </w:r>
+    </w:p>
+    <w:p>
+      <w:pPr>
+        <w:jc w:val="center"/>
+        <w:spacing w:before="80" w:after="80"/>
+      </w:pPr>
+      <w:r>
+        <w:drawing>
+          <wp:inline xmlns:a="http://schemas.openxmlformats.org/drawingml/2006/main" xmlns:pic="http://schemas.openxmlformats.org/drawingml/2006/picture">
+            <wp:extent cx="5029200" cy="2512010"/>
+            <wp:docPr id="2" name="Picture 2"/>
+            <wp:cNvGraphicFramePr>
+              <a:graphicFrameLocks noChangeAspect="1"/>
+            </wp:cNvGraphicFramePr>
+            <a:graphic>
+              <a:graphicData uri="http://schemas.openxmlformats.org/drawingml/2006/picture">
+                <pic:pic>
+                  <pic:nvPicPr>
+                    <pic:cNvPr id="0" name="ch07_hw_ex11_student_won.png"/>
+                    <pic:cNvPicPr/>
+                  </pic:nvPicPr>
+                  <pic:blipFill>
+                    <a:blip r:embed="rId10"/>
+                    <a:stretch>
+                      <a:fillRect/>
+                    </a:stretch>
+                  </pic:blipFill>
+                  <pic:spPr>
+                    <a:xfrm>
+                      <a:off x="0" y="0"/>
+                      <a:ext cx="5029200" cy="2512010"/>
+                    </a:xfrm>
+                    <a:prstGeom prst="rect"/>
+                  </pic:spPr>
+                </pic:pic>
+              </a:graphicData>
+            </a:graphic>
+          </wp:inline>
+        </w:drawing>
+      </w:r>
+    </w:p>
+    <w:p>
+      <w:pPr>
+        <w:spacing w:before="120" w:after="60"/>
+      </w:pPr>
+      <w:r>
+        <w:rPr>
+          <w:rFonts w:ascii="Garamond" w:hAnsi="Garamond"/>
+          <w:b/>
+          <w:sz w:val="24"/>
+        </w:rPr>
+        <w:t xml:space="preserve">Exercise 12. </w:t>
+      </w:r>
+      <w:r>
+        <w:rPr>
+          <w:rFonts w:ascii="Garamond" w:hAnsi="Garamond"/>
+          <w:i/>
+          <w:sz w:val="24"/>
+        </w:rPr>
+        <w:t>She carefully read the interesting book.</w:t>
       </w:r>
     </w:p>
     <w:tbl>
@@ -2859,6 +2991,72 @@
     </w:tbl>
     <w:p>
       <w:pPr>
+        <w:ind w:left="504"/>
+        <w:spacing w:before="60" w:after="60"/>
+      </w:pPr>
+      <w:r>
+        <w:rPr>
+          <w:rFonts w:ascii="Garamond" w:hAnsi="Garamond"/>
+          <w:b/>
+          <w:sz w:val="24"/>
+        </w:rPr>
+        <w:t xml:space="preserve">Bracket notation: </w:t>
+      </w:r>
+      <w:r>
+        <w:rPr>
+          <w:rFonts w:ascii="Consolas" w:hAnsi="Consolas"/>
+          <w:sz w:val="22"/>
+        </w:rPr>
+        <w:t>[S [NP [PRON She]] [VP [ADVP [ADV carefully]] [V read] [NP [DET the] [ADJP [ADJ interesting]] [N book]]]]</w:t>
+      </w:r>
+    </w:p>
+    <w:p>
+      <w:pPr>
+        <w:jc w:val="center"/>
+        <w:spacing w:before="80" w:after="80"/>
+      </w:pPr>
+      <w:r>
+        <w:drawing>
+          <wp:inline xmlns:a="http://schemas.openxmlformats.org/drawingml/2006/main" xmlns:pic="http://schemas.openxmlformats.org/drawingml/2006/picture">
+            <wp:extent cx="5029200" cy="3392437"/>
+            <wp:docPr id="3" name="Picture 3"/>
+            <wp:cNvGraphicFramePr>
+              <a:graphicFrameLocks noChangeAspect="1"/>
+            </wp:cNvGraphicFramePr>
+            <a:graphic>
+              <a:graphicData uri="http://schemas.openxmlformats.org/drawingml/2006/picture">
+                <pic:pic>
+                  <pic:nvPicPr>
+                    <pic:cNvPr id="0" name="ch07_hw_ex12_she_read.png"/>
+                    <pic:cNvPicPr/>
+                  </pic:nvPicPr>
+                  <pic:blipFill>
+                    <a:blip r:embed="rId11"/>
+                    <a:stretch>
+                      <a:fillRect/>
+                    </a:stretch>
+                  </pic:blipFill>
+                  <pic:spPr>
+                    <a:xfrm>
+                      <a:off x="0" y="0"/>
+                      <a:ext cx="5029200" cy="3392437"/>
+                    </a:xfrm>
+                    <a:prstGeom prst="rect"/>
+                  </pic:spPr>
+                </pic:pic>
+              </a:graphicData>
+            </a:graphic>
+          </wp:inline>
+        </w:drawing>
+      </w:r>
+    </w:p>
+    <w:p>
+      <w:r>
+        <w:br w:type="page"/>
+      </w:r>
+    </w:p>
+    <w:p>
+      <w:pPr>
         <w:pStyle w:val="Heading3"/>
       </w:pPr>
       <w:r>
@@ -2874,6 +3072,7 @@
       </w:pPr>
       <w:r>
         <w:rPr>
+          <w:rFonts w:ascii="Garamond" w:hAnsi="Garamond"/>
           <w:b/>
           <w:sz w:val="24"/>
         </w:rPr>
@@ -2881,6 +3080,7 @@
       </w:r>
       <w:r>
         <w:rPr>
+          <w:rFonts w:ascii="Garamond" w:hAnsi="Garamond"/>
           <w:i/>
           <w:sz w:val="24"/>
         </w:rPr>
@@ -2894,6 +3094,7 @@
       </w:pPr>
       <w:r>
         <w:rPr>
+          <w:rFonts w:ascii="Garamond" w:hAnsi="Garamond"/>
           <w:b/>
           <w:sz w:val="24"/>
         </w:rPr>
@@ -2907,6 +3108,7 @@
       </w:pPr>
       <w:r>
         <w:rPr>
+          <w:rFonts w:ascii="Garamond" w:hAnsi="Garamond"/>
           <w:sz w:val="24"/>
         </w:rPr>
         <w:t>Meaning 1: I was wearing my pajamas when I shot an elephant. (PP "in my pajamas" modifies VP — describes the circumstances of the shooting)</w:t>
@@ -2919,6 +3121,7 @@
       </w:pPr>
       <w:r>
         <w:rPr>
+          <w:rFonts w:ascii="Garamond" w:hAnsi="Garamond"/>
           <w:sz w:val="24"/>
         </w:rPr>
         <w:t>Meaning 2: I shot an elephant that was wearing my pajamas. (PP "in my pajamas" modifies NP "an elephant" — describes which elephant)</w:t>
@@ -2931,23 +3134,31 @@
       </w:pPr>
       <w:r>
         <w:rPr>
+          <w:rFonts w:ascii="Garamond" w:hAnsi="Garamond"/>
           <w:b/>
           <w:sz w:val="24"/>
         </w:rPr>
-        <w:t>b) Bracket notation for each reading:</w:t>
+        <w:t>b) Diagrams and bracket notation for each reading:</w:t>
+      </w:r>
+    </w:p>
+    <w:p>
+      <w:pPr>
+        <w:ind w:left="1008"/>
+        <w:spacing w:before="40" w:after="40"/>
+      </w:pPr>
+      <w:r>
+        <w:rPr>
+          <w:rFonts w:ascii="Garamond" w:hAnsi="Garamond"/>
+          <w:b/>
+          <w:sz w:val="24"/>
+        </w:rPr>
+        <w:t>Meaning 1 (VP attachment):</w:t>
       </w:r>
     </w:p>
     <w:p>
       <w:pPr>
         <w:ind w:left="1008"/>
       </w:pPr>
-      <w:r>
-        <w:rPr>
-          <w:b/>
-          <w:sz w:val="24"/>
-        </w:rPr>
-        <w:t xml:space="preserve">Meaning 1 (VP attachment): </w:t>
-      </w:r>
       <w:r>
         <w:rPr>
           <w:rFonts w:ascii="Consolas" w:hAnsi="Consolas"/>
@@ -2958,15 +3169,62 @@
     </w:p>
     <w:p>
       <w:pPr>
+        <w:jc w:val="center"/>
+        <w:spacing w:before="80" w:after="80"/>
+      </w:pPr>
+      <w:r>
+        <w:drawing>
+          <wp:inline xmlns:a="http://schemas.openxmlformats.org/drawingml/2006/main" xmlns:pic="http://schemas.openxmlformats.org/drawingml/2006/picture">
+            <wp:extent cx="5029200" cy="2886582"/>
+            <wp:docPr id="4" name="Picture 4"/>
+            <wp:cNvGraphicFramePr>
+              <a:graphicFrameLocks noChangeAspect="1"/>
+            </wp:cNvGraphicFramePr>
+            <a:graphic>
+              <a:graphicData uri="http://schemas.openxmlformats.org/drawingml/2006/picture">
+                <pic:pic>
+                  <pic:nvPicPr>
+                    <pic:cNvPr id="0" name="ch07_hw_ex13_elephant_vp.png"/>
+                    <pic:cNvPicPr/>
+                  </pic:nvPicPr>
+                  <pic:blipFill>
+                    <a:blip r:embed="rId12"/>
+                    <a:stretch>
+                      <a:fillRect/>
+                    </a:stretch>
+                  </pic:blipFill>
+                  <pic:spPr>
+                    <a:xfrm>
+                      <a:off x="0" y="0"/>
+                      <a:ext cx="5029200" cy="2886582"/>
+                    </a:xfrm>
+                    <a:prstGeom prst="rect"/>
+                  </pic:spPr>
+                </pic:pic>
+              </a:graphicData>
+            </a:graphic>
+          </wp:inline>
+        </w:drawing>
+      </w:r>
+    </w:p>
+    <w:p>
+      <w:pPr>
         <w:ind w:left="1008"/>
+        <w:spacing w:before="120" w:after="40"/>
       </w:pPr>
       <w:r>
         <w:rPr>
+          <w:rFonts w:ascii="Garamond" w:hAnsi="Garamond"/>
           <w:b/>
           <w:sz w:val="24"/>
         </w:rPr>
-        <w:t xml:space="preserve">Meaning 2 (NP attachment): </w:t>
+        <w:t>Meaning 2 (NP attachment):</w:t>
       </w:r>
+    </w:p>
+    <w:p>
+      <w:pPr>
+        <w:ind w:left="1008"/>
+      </w:pPr>
       <w:r>
         <w:rPr>
           <w:rFonts w:ascii="Consolas" w:hAnsi="Consolas"/>
@@ -2977,11 +3235,52 @@
     </w:p>
     <w:p>
       <w:pPr>
+        <w:jc w:val="center"/>
+        <w:spacing w:before="80" w:after="80"/>
+      </w:pPr>
+      <w:r>
+        <w:drawing>
+          <wp:inline xmlns:a="http://schemas.openxmlformats.org/drawingml/2006/main" xmlns:pic="http://schemas.openxmlformats.org/drawingml/2006/picture">
+            <wp:extent cx="5029200" cy="3422237"/>
+            <wp:docPr id="5" name="Picture 5"/>
+            <wp:cNvGraphicFramePr>
+              <a:graphicFrameLocks noChangeAspect="1"/>
+            </wp:cNvGraphicFramePr>
+            <a:graphic>
+              <a:graphicData uri="http://schemas.openxmlformats.org/drawingml/2006/picture">
+                <pic:pic>
+                  <pic:nvPicPr>
+                    <pic:cNvPr id="0" name="ch07_hw_ex13_elephant_np.png"/>
+                    <pic:cNvPicPr/>
+                  </pic:nvPicPr>
+                  <pic:blipFill>
+                    <a:blip r:embed="rId13"/>
+                    <a:stretch>
+                      <a:fillRect/>
+                    </a:stretch>
+                  </pic:blipFill>
+                  <pic:spPr>
+                    <a:xfrm>
+                      <a:off x="0" y="0"/>
+                      <a:ext cx="5029200" cy="3422237"/>
+                    </a:xfrm>
+                    <a:prstGeom prst="rect"/>
+                  </pic:spPr>
+                </pic:pic>
+              </a:graphicData>
+            </a:graphic>
+          </wp:inline>
+        </w:drawing>
+      </w:r>
+    </w:p>
+    <w:p>
+      <w:pPr>
         <w:ind w:left="504"/>
         <w:spacing w:before="60" w:after="40"/>
       </w:pPr>
       <w:r>
         <w:rPr>
+          <w:rFonts w:ascii="Garamond" w:hAnsi="Garamond"/>
           <w:b/>
           <w:sz w:val="24"/>
         </w:rPr>
@@ -2994,9 +3293,15 @@
       </w:pPr>
       <w:r>
         <w:rPr>
+          <w:rFonts w:ascii="Garamond" w:hAnsi="Garamond"/>
           <w:sz w:val="24"/>
         </w:rPr>
         <w:t>This sentence is funny because of structural ambiguity involving PP attachment. The audience initially interprets "in my pajamas" as modifying the VP — describing the shooter's attire, which is a plausible (if eccentric) reading. Groucho then reveals the absurd alternative: the elephant was wearing his pajamas. This reading comes from attaching the PP to the NP "an elephant" instead. The humor arises because both structures are grammatically valid, but one produces an absurd mental image. The joke exploits the fact that listeners commit to one structural analysis before realizing the other was intended.</w:t>
+      </w:r>
+    </w:p>
+    <w:p>
+      <w:r>
+        <w:br w:type="page"/>
       </w:r>
     </w:p>
     <w:p>
@@ -3005,6 +3310,7 @@
       </w:pPr>
       <w:r>
         <w:rPr>
+          <w:rFonts w:ascii="Garamond" w:hAnsi="Garamond"/>
           <w:b/>
           <w:sz w:val="24"/>
         </w:rPr>
@@ -3012,6 +3318,7 @@
       </w:r>
       <w:r>
         <w:rPr>
+          <w:rFonts w:ascii="Garamond" w:hAnsi="Garamond"/>
           <w:i/>
           <w:sz w:val="24"/>
         </w:rPr>
@@ -3025,6 +3332,7 @@
       </w:pPr>
       <w:r>
         <w:rPr>
+          <w:rFonts w:ascii="Garamond" w:hAnsi="Garamond"/>
           <w:b/>
           <w:sz w:val="24"/>
         </w:rPr>
@@ -3037,6 +3345,7 @@
       </w:pPr>
       <w:r>
         <w:rPr>
+          <w:rFonts w:ascii="Garamond" w:hAnsi="Garamond"/>
           <w:sz w:val="24"/>
         </w:rPr>
         <w:t>Most readers initially parse "The horse" as the subject NP and "raced past the barn" as the main VP — the horse is running past a barn. When "fell" appears, the sentence seems to "break" because the reader has already assigned "raced" as the main verb, and there appears to be no grammatical role for "fell" to play.</w:t>
@@ -3049,6 +3358,7 @@
       </w:pPr>
       <w:r>
         <w:rPr>
+          <w:rFonts w:ascii="Garamond" w:hAnsi="Garamond"/>
           <w:b/>
           <w:sz w:val="24"/>
         </w:rPr>
@@ -3061,6 +3371,7 @@
       </w:pPr>
       <w:r>
         <w:rPr>
+          <w:rFonts w:ascii="Garamond" w:hAnsi="Garamond"/>
           <w:sz w:val="24"/>
         </w:rPr>
         <w:t>The correct reading is: "The horse [that was] raced past the barn fell." Here, "raced past the barn" is a reduced relative clause modifying "horse" — it tells us which horse (the one that was raced past the barn). The main verb of the sentence is "fell." The full subject NP is "The horse raced past the barn," and the VP is simply "fell."</w:t>
@@ -3073,23 +3384,31 @@
       </w:pPr>
       <w:r>
         <w:rPr>
+          <w:rFonts w:ascii="Garamond" w:hAnsi="Garamond"/>
           <w:b/>
           <w:sz w:val="24"/>
         </w:rPr>
-        <w:t>c) Bracket notation for each reading:</w:t>
+        <w:t>c) Diagrams and bracket notation for each reading:</w:t>
+      </w:r>
+    </w:p>
+    <w:p>
+      <w:pPr>
+        <w:ind w:left="1008"/>
+        <w:spacing w:before="40" w:after="40"/>
+      </w:pPr>
+      <w:r>
+        <w:rPr>
+          <w:rFonts w:ascii="Garamond" w:hAnsi="Garamond"/>
+          <w:b/>
+          <w:sz w:val="24"/>
+        </w:rPr>
+        <w:t>Diagram 1 — Garden-path (incorrect) reading:</w:t>
       </w:r>
     </w:p>
     <w:p>
       <w:pPr>
         <w:ind w:left="1008"/>
       </w:pPr>
-      <w:r>
-        <w:rPr>
-          <w:b/>
-          <w:sz w:val="24"/>
-        </w:rPr>
-        <w:t xml:space="preserve">Diagram 1 — Garden-path (incorrect) reading: </w:t>
-      </w:r>
       <w:r>
         <w:rPr>
           <w:rFonts w:ascii="Consolas" w:hAnsi="Consolas"/>
@@ -3100,10 +3419,51 @@
     </w:p>
     <w:p>
       <w:pPr>
+        <w:jc w:val="center"/>
+        <w:spacing w:before="80" w:after="80"/>
+      </w:pPr>
+      <w:r>
+        <w:drawing>
+          <wp:inline xmlns:a="http://schemas.openxmlformats.org/drawingml/2006/main" xmlns:pic="http://schemas.openxmlformats.org/drawingml/2006/picture">
+            <wp:extent cx="5029200" cy="3392437"/>
+            <wp:docPr id="6" name="Picture 6"/>
+            <wp:cNvGraphicFramePr>
+              <a:graphicFrameLocks noChangeAspect="1"/>
+            </wp:cNvGraphicFramePr>
+            <a:graphic>
+              <a:graphicData uri="http://schemas.openxmlformats.org/drawingml/2006/picture">
+                <pic:pic>
+                  <pic:nvPicPr>
+                    <pic:cNvPr id="0" name="ch07_hw_ex14_garden_path.png"/>
+                    <pic:cNvPicPr/>
+                  </pic:nvPicPr>
+                  <pic:blipFill>
+                    <a:blip r:embed="rId14"/>
+                    <a:stretch>
+                      <a:fillRect/>
+                    </a:stretch>
+                  </pic:blipFill>
+                  <pic:spPr>
+                    <a:xfrm>
+                      <a:off x="0" y="0"/>
+                      <a:ext cx="5029200" cy="3392437"/>
+                    </a:xfrm>
+                    <a:prstGeom prst="rect"/>
+                  </pic:spPr>
+                </pic:pic>
+              </a:graphicData>
+            </a:graphic>
+          </wp:inline>
+        </w:drawing>
+      </w:r>
+    </w:p>
+    <w:p>
+      <w:pPr>
         <w:ind w:left="1008"/>
       </w:pPr>
       <w:r>
         <w:rPr>
+          <w:rFonts w:ascii="Garamond" w:hAnsi="Garamond"/>
           <w:sz w:val="24"/>
         </w:rPr>
         <w:t>In the garden-path reading, "raced" is parsed as the main verb with "past the barn" as a PP inside the VP. This leaves "fell" with no grammatical role, which is why the sentence seems to break.</w:t>
@@ -3112,14 +3472,21 @@
     <w:p>
       <w:pPr>
         <w:ind w:left="1008"/>
+        <w:spacing w:before="120" w:after="40"/>
       </w:pPr>
       <w:r>
         <w:rPr>
+          <w:rFonts w:ascii="Garamond" w:hAnsi="Garamond"/>
           <w:b/>
           <w:sz w:val="24"/>
         </w:rPr>
-        <w:t xml:space="preserve">Diagram 2 — Correct reading: </w:t>
+        <w:t>Diagram 2 — Correct reading:</w:t>
       </w:r>
+    </w:p>
+    <w:p>
+      <w:pPr>
+        <w:ind w:left="1008"/>
+      </w:pPr>
       <w:r>
         <w:rPr>
           <w:rFonts w:ascii="Consolas" w:hAnsi="Consolas"/>
@@ -3130,10 +3497,51 @@
     </w:p>
     <w:p>
       <w:pPr>
+        <w:jc w:val="center"/>
+        <w:spacing w:before="80" w:after="80"/>
+      </w:pPr>
+      <w:r>
+        <w:drawing>
+          <wp:inline xmlns:a="http://schemas.openxmlformats.org/drawingml/2006/main" xmlns:pic="http://schemas.openxmlformats.org/drawingml/2006/picture">
+            <wp:extent cx="5029200" cy="3422237"/>
+            <wp:docPr id="7" name="Picture 7"/>
+            <wp:cNvGraphicFramePr>
+              <a:graphicFrameLocks noChangeAspect="1"/>
+            </wp:cNvGraphicFramePr>
+            <a:graphic>
+              <a:graphicData uri="http://schemas.openxmlformats.org/drawingml/2006/picture">
+                <pic:pic>
+                  <pic:nvPicPr>
+                    <pic:cNvPr id="0" name="ch07_hw_ex14_correct.png"/>
+                    <pic:cNvPicPr/>
+                  </pic:nvPicPr>
+                  <pic:blipFill>
+                    <a:blip r:embed="rId15"/>
+                    <a:stretch>
+                      <a:fillRect/>
+                    </a:stretch>
+                  </pic:blipFill>
+                  <pic:spPr>
+                    <a:xfrm>
+                      <a:off x="0" y="0"/>
+                      <a:ext cx="5029200" cy="3422237"/>
+                    </a:xfrm>
+                    <a:prstGeom prst="rect"/>
+                  </pic:spPr>
+                </pic:pic>
+              </a:graphicData>
+            </a:graphic>
+          </wp:inline>
+        </w:drawing>
+      </w:r>
+    </w:p>
+    <w:p>
+      <w:pPr>
         <w:ind w:left="1008"/>
       </w:pPr>
       <w:r>
         <w:rPr>
+          <w:rFonts w:ascii="Garamond" w:hAnsi="Garamond"/>
           <w:sz w:val="24"/>
         </w:rPr>
         <w:t>In the correct reading, "raced past the barn" is a VP inside the subject NP (modifying "horse"), and "fell" is the main verb in the predicate.</w:t>
@@ -3146,6 +3554,7 @@
       </w:pPr>
       <w:r>
         <w:rPr>
+          <w:rFonts w:ascii="Garamond" w:hAnsi="Garamond"/>
           <w:b/>
           <w:sz w:val="24"/>
         </w:rPr>
@@ -3158,6 +3567,7 @@
       </w:pPr>
       <w:r>
         <w:rPr>
+          <w:rFonts w:ascii="Garamond" w:hAnsi="Garamond"/>
           <w:sz w:val="24"/>
         </w:rPr>
         <w:t>Garden-path sentences cause confusion because our brains process language incrementally — we build structural interpretations word by word as we read. When we encounter "The horse raced," the simplest analysis is that "raced" is the main verb, and we commit to that structure. When "fell" appears, it forces us to revise: "raced" was actually part of a reduced relative clause, not the main verb. This revision is cognitively costly, which is why the sentence feels confusing. Garden-path sentences demonstrate that sentence comprehension is not just about knowing the words — it requires actively building and sometimes revising hierarchical structure in real time.</w:t>

</xml_diff>